<commit_message>
Plan de pyoyecto modificdo
</commit_message>
<xml_diff>
--- a/Plan de Proyecto.docx
+++ b/Plan de Proyecto.docx
@@ -1817,7 +1817,6 @@
         <w:tblCellMar>
           <w:top w:w="7" w:type="dxa"/>
           <w:left w:w="107" w:type="dxa"/>
-          <w:bottom w:w="0" w:type="dxa"/>
           <w:right w:w="53" w:type="dxa"/>
         </w:tblCellMar>
         <w:tblLook w:val="04A0" w:firstRow="1" w:lastRow="0" w:firstColumn="1" w:lastColumn="0" w:noHBand="0" w:noVBand="1"/>
@@ -1987,7 +1986,7 @@
                 <w:color w:val="241A61"/>
                 <w:sz w:val="22"/>
               </w:rPr>
-              <w:t>1000006</w:t>
+              <w:t>1000007</w:t>
             </w:r>
           </w:p>
         </w:tc>
@@ -2253,7 +2252,6 @@
         <w:tblCellMar>
           <w:top w:w="9" w:type="dxa"/>
           <w:left w:w="106" w:type="dxa"/>
-          <w:bottom w:w="0" w:type="dxa"/>
           <w:right w:w="115" w:type="dxa"/>
         </w:tblCellMar>
         <w:tblLook w:val="04A0" w:firstRow="1" w:lastRow="0" w:firstColumn="1" w:lastColumn="0" w:noHBand="0" w:noVBand="1"/>
@@ -2806,6 +2804,8 @@
       <w:r>
         <w:t xml:space="preserve">2 Documentos referenciados </w:t>
       </w:r>
+      <w:bookmarkStart w:id="0" w:name="_GoBack"/>
+      <w:bookmarkEnd w:id="0"/>
     </w:p>
     <w:p>
       <w:pPr>
@@ -2825,7 +2825,6 @@
         <w:tblCellMar>
           <w:top w:w="55" w:type="dxa"/>
           <w:left w:w="14" w:type="dxa"/>
-          <w:bottom w:w="0" w:type="dxa"/>
           <w:right w:w="14" w:type="dxa"/>
         </w:tblCellMar>
         <w:tblLook w:val="04A0" w:firstRow="1" w:lastRow="0" w:firstColumn="1" w:lastColumn="0" w:noHBand="0" w:noVBand="1"/>
@@ -3009,7 +3008,15 @@
               </w:rPr>
             </w:pPr>
             <w:r>
-              <w:t xml:space="preserve">Especificación de Requerimientos de Software(SRS) – Rev </w:t>
+              <w:t xml:space="preserve">Especificación de Requerimientos de Software(SRS) – </w:t>
+            </w:r>
+            <w:proofErr w:type="spellStart"/>
+            <w:r>
+              <w:t>Rev</w:t>
+            </w:r>
+            <w:proofErr w:type="spellEnd"/>
+            <w:r>
+              <w:t xml:space="preserve"> </w:t>
             </w:r>
             <w:r>
               <w:rPr>
@@ -3033,7 +3040,15 @@
               <w:ind w:left="53" w:firstLine="0"/>
             </w:pPr>
             <w:r>
-              <w:t>Plan de gestión de riesgos(PGP-Riesgos)- Rev 1000006</w:t>
+              <w:t xml:space="preserve">Plan de gestión de riesgos(PGP-Riesgos)- </w:t>
+            </w:r>
+            <w:proofErr w:type="spellStart"/>
+            <w:r>
+              <w:t>Rev</w:t>
+            </w:r>
+            <w:proofErr w:type="spellEnd"/>
+            <w:r>
+              <w:t xml:space="preserve"> 1000006</w:t>
             </w:r>
           </w:p>
         </w:tc>
@@ -3302,7 +3317,21 @@
         <w:rPr>
           <w:u w:val="single" w:color="000000"/>
         </w:rPr>
-        <w:t>Jefe de Proyecto (Scrum Master)</w:t>
+        <w:t>Jefe de Proyecto (</w:t>
+      </w:r>
+      <w:proofErr w:type="spellStart"/>
+      <w:r>
+        <w:rPr>
+          <w:u w:val="single" w:color="000000"/>
+        </w:rPr>
+        <w:t>Scrum</w:t>
+      </w:r>
+      <w:proofErr w:type="spellEnd"/>
+      <w:r>
+        <w:rPr>
+          <w:u w:val="single" w:color="000000"/>
+        </w:rPr>
+        <w:t xml:space="preserve"> Master)</w:t>
       </w:r>
       <w:r>
         <w:t xml:space="preserve">: Se encarga de supervisar la correcta aplicación de las metodologías en el desarrollo del proyecto y de la comunicación con el cliente. También se ocupa de guiar las reuniones y ayudar al equipo ante posibles problemas.  </w:t>
@@ -3323,7 +3352,35 @@
         <w:rPr>
           <w:u w:val="single" w:color="000000"/>
         </w:rPr>
-        <w:t>Desarrolladores (Scrum Team):</w:t>
+        <w:t>Desarrolladores (</w:t>
+      </w:r>
+      <w:proofErr w:type="spellStart"/>
+      <w:r>
+        <w:rPr>
+          <w:u w:val="single" w:color="000000"/>
+        </w:rPr>
+        <w:t>Scrum</w:t>
+      </w:r>
+      <w:proofErr w:type="spellEnd"/>
+      <w:r>
+        <w:rPr>
+          <w:u w:val="single" w:color="000000"/>
+        </w:rPr>
+        <w:t xml:space="preserve"> </w:t>
+      </w:r>
+      <w:proofErr w:type="spellStart"/>
+      <w:r>
+        <w:rPr>
+          <w:u w:val="single" w:color="000000"/>
+        </w:rPr>
+        <w:t>Team</w:t>
+      </w:r>
+      <w:proofErr w:type="spellEnd"/>
+      <w:r>
+        <w:rPr>
+          <w:u w:val="single" w:color="000000"/>
+        </w:rPr>
+        <w:t>):</w:t>
       </w:r>
       <w:r>
         <w:t xml:space="preserve"> Su trabajo es implementar las funcionalidades del sistema. </w:t>
@@ -3355,11 +3412,33 @@
         </w:rPr>
         <w:t>producto (</w:t>
       </w:r>
+      <w:proofErr w:type="spellStart"/>
       <w:r>
         <w:rPr>
           <w:u w:val="single" w:color="000000"/>
         </w:rPr>
-        <w:t xml:space="preserve">Product Owner): </w:t>
+        <w:t>Product</w:t>
+      </w:r>
+      <w:proofErr w:type="spellEnd"/>
+      <w:r>
+        <w:rPr>
+          <w:u w:val="single" w:color="000000"/>
+        </w:rPr>
+        <w:t xml:space="preserve"> </w:t>
+      </w:r>
+      <w:proofErr w:type="spellStart"/>
+      <w:r>
+        <w:rPr>
+          <w:u w:val="single" w:color="000000"/>
+        </w:rPr>
+        <w:t>Owner</w:t>
+      </w:r>
+      <w:proofErr w:type="spellEnd"/>
+      <w:r>
+        <w:rPr>
+          <w:u w:val="single" w:color="000000"/>
+        </w:rPr>
+        <w:t xml:space="preserve">): </w:t>
       </w:r>
       <w:r>
         <w:t xml:space="preserve">Conoce el producto y es el encargado de indicar los requerimientos. </w:t>
@@ -3543,8 +3622,13 @@
         </w:numPr>
         <w:ind w:hanging="360"/>
       </w:pPr>
-      <w:r>
-        <w:t xml:space="preserve">Elicitación </w:t>
+      <w:proofErr w:type="spellStart"/>
+      <w:r>
+        <w:t>Elicitación</w:t>
+      </w:r>
+      <w:proofErr w:type="spellEnd"/>
+      <w:r>
+        <w:t xml:space="preserve"> </w:t>
       </w:r>
     </w:p>
     <w:p>
@@ -3604,10 +3688,7 @@
         <w:ind w:hanging="360"/>
       </w:pPr>
       <w:r>
-        <w:t>Alta, ba</w:t>
-      </w:r>
-      <w:r>
-        <w:t>ja y modificación de los autores</w:t>
+        <w:t>Alta, baja y modificación de los autores</w:t>
       </w:r>
     </w:p>
     <w:p>
@@ -3618,9 +3699,19 @@
         </w:numPr>
         <w:ind w:hanging="360"/>
       </w:pPr>
-      <w:r>
-        <w:t>Loggeo y desloggeo</w:t>
-      </w:r>
+      <w:proofErr w:type="spellStart"/>
+      <w:r>
+        <w:t>Loggeo</w:t>
+      </w:r>
+      <w:proofErr w:type="spellEnd"/>
+      <w:r>
+        <w:t xml:space="preserve"> y </w:t>
+      </w:r>
+      <w:proofErr w:type="spellStart"/>
+      <w:r>
+        <w:t>desloggeo</w:t>
+      </w:r>
+      <w:proofErr w:type="spellEnd"/>
     </w:p>
     <w:p>
       <w:pPr>
@@ -3631,10 +3722,7 @@
         <w:ind w:hanging="360"/>
       </w:pPr>
       <w:r>
-        <w:t xml:space="preserve">Alta, baja y modificación de </w:t>
-      </w:r>
-      <w:r>
-        <w:t>Usuarios</w:t>
+        <w:t>Alta, baja y modificación de Usuarios</w:t>
       </w:r>
     </w:p>
     <w:p>
@@ -3693,7 +3781,6 @@
         <w:tblCellMar>
           <w:top w:w="7" w:type="dxa"/>
           <w:left w:w="106" w:type="dxa"/>
-          <w:bottom w:w="0" w:type="dxa"/>
           <w:right w:w="53" w:type="dxa"/>
         </w:tblCellMar>
         <w:tblLook w:val="04A0" w:firstRow="1" w:lastRow="0" w:firstColumn="1" w:lastColumn="0" w:noHBand="0" w:noVBand="1"/>
@@ -3776,7 +3863,21 @@
               <w:rPr>
                 <w:b/>
               </w:rPr>
-              <w:t xml:space="preserve">Esfuerzo (hs) Unitario </w:t>
+              <w:t>Esfuerzo (</w:t>
+            </w:r>
+            <w:proofErr w:type="spellStart"/>
+            <w:r>
+              <w:rPr>
+                <w:b/>
+              </w:rPr>
+              <w:t>hs</w:t>
+            </w:r>
+            <w:proofErr w:type="spellEnd"/>
+            <w:r>
+              <w:rPr>
+                <w:b/>
+              </w:rPr>
+              <w:t xml:space="preserve">) Unitario </w:t>
             </w:r>
           </w:p>
         </w:tc>
@@ -3800,7 +3901,21 @@
               <w:rPr>
                 <w:b/>
               </w:rPr>
-              <w:t xml:space="preserve">Esfuerzo (hs) Subtotal </w:t>
+              <w:t>Esfuerzo (</w:t>
+            </w:r>
+            <w:proofErr w:type="spellStart"/>
+            <w:r>
+              <w:rPr>
+                <w:b/>
+              </w:rPr>
+              <w:t>hs</w:t>
+            </w:r>
+            <w:proofErr w:type="spellEnd"/>
+            <w:r>
+              <w:rPr>
+                <w:b/>
+              </w:rPr>
+              <w:t xml:space="preserve">) Subtotal </w:t>
             </w:r>
           </w:p>
         </w:tc>
@@ -3825,8 +3940,13 @@
               <w:ind w:left="2" w:firstLine="0"/>
               <w:jc w:val="left"/>
             </w:pPr>
-            <w:r>
-              <w:t xml:space="preserve">Elicitación </w:t>
+            <w:proofErr w:type="spellStart"/>
+            <w:r>
+              <w:t>Elicitación</w:t>
+            </w:r>
+            <w:proofErr w:type="spellEnd"/>
+            <w:r>
+              <w:t xml:space="preserve"> </w:t>
             </w:r>
           </w:p>
         </w:tc>
@@ -4398,10 +4518,7 @@
           </w:tcPr>
           <w:p>
             <w:r>
-              <w:t xml:space="preserve">Alta, </w:t>
-            </w:r>
-            <w:r>
-              <w:t>baja y modificación de los autores</w:t>
+              <w:t>Alta, baja y modificación de los autores</w:t>
             </w:r>
           </w:p>
         </w:tc>
@@ -4484,9 +4601,19 @@
             </w:tcBorders>
           </w:tcPr>
           <w:p>
-            <w:r>
-              <w:t>Loggeo y desloggeo</w:t>
-            </w:r>
+            <w:proofErr w:type="spellStart"/>
+            <w:r>
+              <w:t>Loggeo</w:t>
+            </w:r>
+            <w:proofErr w:type="spellEnd"/>
+            <w:r>
+              <w:t xml:space="preserve"> y </w:t>
+            </w:r>
+            <w:proofErr w:type="spellStart"/>
+            <w:r>
+              <w:t>desloggeo</w:t>
+            </w:r>
+            <w:proofErr w:type="spellEnd"/>
           </w:p>
           <w:p/>
         </w:tc>
@@ -4656,922 +4783,14 @@
       </w:r>
     </w:p>
     <w:p>
-      <w:r>
-        <w:t>Nose si aplica el tema del presupuesto ¡</w:t>
-      </w:r>
-    </w:p>
-    <w:p/>
-    <w:tbl>
-      <w:tblPr>
-        <w:tblStyle w:val="TableGrid"/>
-        <w:tblW w:w="7521" w:type="dxa"/>
-        <w:tblInd w:w="492" w:type="dxa"/>
-        <w:tblCellMar>
-          <w:top w:w="9" w:type="dxa"/>
-          <w:left w:w="106" w:type="dxa"/>
-          <w:bottom w:w="0" w:type="dxa"/>
-          <w:right w:w="54" w:type="dxa"/>
-        </w:tblCellMar>
-        <w:tblLook w:val="04A0" w:firstRow="1" w:lastRow="0" w:firstColumn="1" w:lastColumn="0" w:noHBand="0" w:noVBand="1"/>
-      </w:tblPr>
-      <w:tblGrid>
-        <w:gridCol w:w="3540"/>
-        <w:gridCol w:w="1376"/>
-        <w:gridCol w:w="1690"/>
-        <w:gridCol w:w="915"/>
-      </w:tblGrid>
-      <w:tr>
-        <w:trPr>
-          <w:trHeight w:val="468"/>
-        </w:trPr>
-        <w:tc>
-          <w:tcPr>
-            <w:tcW w:w="3541" w:type="dxa"/>
-            <w:tcBorders>
-              <w:top w:val="single" w:sz="4" w:space="0" w:color="000000"/>
-              <w:left w:val="single" w:sz="4" w:space="0" w:color="000000"/>
-              <w:bottom w:val="single" w:sz="4" w:space="0" w:color="000000"/>
-              <w:right w:val="single" w:sz="4" w:space="0" w:color="000000"/>
-            </w:tcBorders>
-            <w:vAlign w:val="center"/>
-          </w:tcPr>
-          <w:p>
-            <w:pPr>
-              <w:spacing w:after="0" w:line="259" w:lineRule="auto"/>
-              <w:ind w:left="2" w:firstLine="0"/>
-              <w:jc w:val="left"/>
-            </w:pPr>
-            <w:r>
-              <w:rPr>
-                <w:b/>
-                <w:i/>
-              </w:rPr>
-              <w:t xml:space="preserve">Actividad </w:t>
-            </w:r>
-          </w:p>
-        </w:tc>
-        <w:tc>
-          <w:tcPr>
-            <w:tcW w:w="1376" w:type="dxa"/>
-            <w:tcBorders>
-              <w:top w:val="single" w:sz="4" w:space="0" w:color="000000"/>
-              <w:left w:val="single" w:sz="4" w:space="0" w:color="000000"/>
-              <w:bottom w:val="single" w:sz="4" w:space="0" w:color="000000"/>
-              <w:right w:val="single" w:sz="4" w:space="0" w:color="000000"/>
-            </w:tcBorders>
-          </w:tcPr>
-          <w:p>
-            <w:pPr>
-              <w:spacing w:after="0" w:line="259" w:lineRule="auto"/>
-              <w:ind w:left="2" w:firstLine="0"/>
-              <w:jc w:val="left"/>
-            </w:pPr>
-            <w:r>
-              <w:rPr>
-                <w:b/>
-                <w:i/>
-              </w:rPr>
-              <w:t xml:space="preserve">Esfuerzo (hs) </w:t>
-            </w:r>
-          </w:p>
-        </w:tc>
-        <w:tc>
-          <w:tcPr>
-            <w:tcW w:w="1690" w:type="dxa"/>
-            <w:tcBorders>
-              <w:top w:val="single" w:sz="4" w:space="0" w:color="000000"/>
-              <w:left w:val="single" w:sz="4" w:space="0" w:color="000000"/>
-              <w:bottom w:val="single" w:sz="4" w:space="0" w:color="000000"/>
-              <w:right w:val="single" w:sz="4" w:space="0" w:color="000000"/>
-            </w:tcBorders>
-          </w:tcPr>
-          <w:p>
-            <w:pPr>
-              <w:spacing w:after="0" w:line="259" w:lineRule="auto"/>
-              <w:ind w:left="2" w:firstLine="0"/>
-              <w:jc w:val="left"/>
-            </w:pPr>
-            <w:r>
-              <w:rPr>
-                <w:b/>
-                <w:i/>
-              </w:rPr>
-              <w:t xml:space="preserve">Precio Unitario </w:t>
-            </w:r>
-          </w:p>
-          <w:p>
-            <w:pPr>
-              <w:spacing w:after="0" w:line="259" w:lineRule="auto"/>
-              <w:ind w:left="2" w:firstLine="0"/>
-              <w:jc w:val="left"/>
-            </w:pPr>
-            <w:r>
-              <w:rPr>
-                <w:b/>
-                <w:i/>
-              </w:rPr>
-              <w:t xml:space="preserve">($) </w:t>
-            </w:r>
-          </w:p>
-        </w:tc>
-        <w:tc>
-          <w:tcPr>
-            <w:tcW w:w="915" w:type="dxa"/>
-            <w:tcBorders>
-              <w:top w:val="single" w:sz="4" w:space="0" w:color="000000"/>
-              <w:left w:val="single" w:sz="4" w:space="0" w:color="000000"/>
-              <w:bottom w:val="single" w:sz="4" w:space="0" w:color="000000"/>
-              <w:right w:val="single" w:sz="4" w:space="0" w:color="000000"/>
-            </w:tcBorders>
-          </w:tcPr>
-          <w:p>
-            <w:pPr>
-              <w:spacing w:after="0" w:line="259" w:lineRule="auto"/>
-              <w:ind w:firstLine="0"/>
-              <w:jc w:val="left"/>
-            </w:pPr>
-            <w:r>
-              <w:rPr>
-                <w:b/>
-                <w:i/>
-              </w:rPr>
-              <w:t xml:space="preserve">Total ($) </w:t>
-            </w:r>
-          </w:p>
-        </w:tc>
-      </w:tr>
-      <w:tr>
-        <w:trPr>
-          <w:trHeight w:val="240"/>
-        </w:trPr>
-        <w:tc>
-          <w:tcPr>
-            <w:tcW w:w="3541" w:type="dxa"/>
-            <w:tcBorders>
-              <w:top w:val="single" w:sz="4" w:space="0" w:color="000000"/>
-              <w:left w:val="single" w:sz="4" w:space="0" w:color="000000"/>
-              <w:bottom w:val="single" w:sz="4" w:space="0" w:color="000000"/>
-              <w:right w:val="single" w:sz="4" w:space="0" w:color="000000"/>
-            </w:tcBorders>
-          </w:tcPr>
-          <w:p>
-            <w:pPr>
-              <w:spacing w:after="0" w:line="259" w:lineRule="auto"/>
-              <w:ind w:left="2" w:firstLine="0"/>
-              <w:jc w:val="left"/>
-            </w:pPr>
-            <w:r>
-              <w:lastRenderedPageBreak/>
-              <w:t xml:space="preserve">Elicitación </w:t>
-            </w:r>
-          </w:p>
-        </w:tc>
-        <w:tc>
-          <w:tcPr>
-            <w:tcW w:w="1376" w:type="dxa"/>
-            <w:tcBorders>
-              <w:top w:val="single" w:sz="4" w:space="0" w:color="000000"/>
-              <w:left w:val="single" w:sz="4" w:space="0" w:color="000000"/>
-              <w:bottom w:val="single" w:sz="4" w:space="0" w:color="000000"/>
-              <w:right w:val="single" w:sz="4" w:space="0" w:color="000000"/>
-            </w:tcBorders>
-          </w:tcPr>
-          <w:p>
-            <w:pPr>
-              <w:spacing w:after="0" w:line="259" w:lineRule="auto"/>
-              <w:ind w:left="2" w:firstLine="0"/>
-              <w:jc w:val="left"/>
-            </w:pPr>
-            <w:r>
-              <w:t xml:space="preserve">24 </w:t>
-            </w:r>
-          </w:p>
-        </w:tc>
-        <w:tc>
-          <w:tcPr>
-            <w:tcW w:w="1690" w:type="dxa"/>
-            <w:tcBorders>
-              <w:top w:val="single" w:sz="4" w:space="0" w:color="000000"/>
-              <w:left w:val="single" w:sz="4" w:space="0" w:color="000000"/>
-              <w:bottom w:val="single" w:sz="4" w:space="0" w:color="000000"/>
-              <w:right w:val="single" w:sz="4" w:space="0" w:color="000000"/>
-            </w:tcBorders>
-          </w:tcPr>
-          <w:p>
-            <w:pPr>
-              <w:spacing w:after="0" w:line="259" w:lineRule="auto"/>
-              <w:ind w:left="2" w:firstLine="0"/>
-              <w:jc w:val="left"/>
-            </w:pPr>
-            <w:r>
-              <w:t xml:space="preserve">30 </w:t>
-            </w:r>
-          </w:p>
-        </w:tc>
-        <w:tc>
-          <w:tcPr>
-            <w:tcW w:w="915" w:type="dxa"/>
-            <w:tcBorders>
-              <w:top w:val="single" w:sz="4" w:space="0" w:color="000000"/>
-              <w:left w:val="single" w:sz="4" w:space="0" w:color="000000"/>
-              <w:bottom w:val="single" w:sz="4" w:space="0" w:color="000000"/>
-              <w:right w:val="single" w:sz="4" w:space="0" w:color="000000"/>
-            </w:tcBorders>
-          </w:tcPr>
-          <w:p>
-            <w:pPr>
-              <w:spacing w:after="0" w:line="259" w:lineRule="auto"/>
-              <w:ind w:firstLine="0"/>
-              <w:jc w:val="left"/>
-            </w:pPr>
-            <w:r>
-              <w:t xml:space="preserve">720 </w:t>
-            </w:r>
-          </w:p>
-        </w:tc>
-      </w:tr>
-      <w:tr>
-        <w:trPr>
-          <w:trHeight w:val="240"/>
-        </w:trPr>
-        <w:tc>
-          <w:tcPr>
-            <w:tcW w:w="3541" w:type="dxa"/>
-            <w:tcBorders>
-              <w:top w:val="single" w:sz="4" w:space="0" w:color="000000"/>
-              <w:left w:val="single" w:sz="4" w:space="0" w:color="000000"/>
-              <w:bottom w:val="single" w:sz="4" w:space="0" w:color="000000"/>
-              <w:right w:val="single" w:sz="4" w:space="0" w:color="000000"/>
-            </w:tcBorders>
-          </w:tcPr>
-          <w:p>
-            <w:pPr>
-              <w:spacing w:after="0" w:line="259" w:lineRule="auto"/>
-              <w:ind w:left="2" w:firstLine="0"/>
-              <w:jc w:val="left"/>
-            </w:pPr>
-            <w:r>
-              <w:t xml:space="preserve">Planificación </w:t>
-            </w:r>
-          </w:p>
-        </w:tc>
-        <w:tc>
-          <w:tcPr>
-            <w:tcW w:w="1376" w:type="dxa"/>
-            <w:tcBorders>
-              <w:top w:val="single" w:sz="4" w:space="0" w:color="000000"/>
-              <w:left w:val="single" w:sz="4" w:space="0" w:color="000000"/>
-              <w:bottom w:val="single" w:sz="4" w:space="0" w:color="000000"/>
-              <w:right w:val="single" w:sz="4" w:space="0" w:color="000000"/>
-            </w:tcBorders>
-          </w:tcPr>
-          <w:p>
-            <w:pPr>
-              <w:spacing w:after="0" w:line="259" w:lineRule="auto"/>
-              <w:ind w:left="2" w:firstLine="0"/>
-              <w:jc w:val="left"/>
-            </w:pPr>
-            <w:r>
-              <w:t xml:space="preserve"> </w:t>
-            </w:r>
-          </w:p>
-        </w:tc>
-        <w:tc>
-          <w:tcPr>
-            <w:tcW w:w="1690" w:type="dxa"/>
-            <w:tcBorders>
-              <w:top w:val="single" w:sz="4" w:space="0" w:color="000000"/>
-              <w:left w:val="single" w:sz="4" w:space="0" w:color="000000"/>
-              <w:bottom w:val="single" w:sz="4" w:space="0" w:color="000000"/>
-              <w:right w:val="single" w:sz="4" w:space="0" w:color="000000"/>
-            </w:tcBorders>
-          </w:tcPr>
-          <w:p>
-            <w:pPr>
-              <w:spacing w:after="0" w:line="259" w:lineRule="auto"/>
-              <w:ind w:left="2" w:firstLine="0"/>
-              <w:jc w:val="left"/>
-            </w:pPr>
-            <w:r>
-              <w:t xml:space="preserve"> </w:t>
-            </w:r>
-          </w:p>
-        </w:tc>
-        <w:tc>
-          <w:tcPr>
-            <w:tcW w:w="915" w:type="dxa"/>
-            <w:tcBorders>
-              <w:top w:val="single" w:sz="4" w:space="0" w:color="000000"/>
-              <w:left w:val="single" w:sz="4" w:space="0" w:color="000000"/>
-              <w:bottom w:val="single" w:sz="4" w:space="0" w:color="000000"/>
-              <w:right w:val="single" w:sz="4" w:space="0" w:color="000000"/>
-            </w:tcBorders>
-          </w:tcPr>
-          <w:p>
-            <w:pPr>
-              <w:spacing w:after="0" w:line="259" w:lineRule="auto"/>
-              <w:ind w:firstLine="0"/>
-              <w:jc w:val="left"/>
-            </w:pPr>
-            <w:r>
-              <w:t xml:space="preserve"> </w:t>
-            </w:r>
-          </w:p>
-        </w:tc>
-      </w:tr>
-      <w:tr>
-        <w:trPr>
-          <w:trHeight w:val="554"/>
-        </w:trPr>
-        <w:tc>
-          <w:tcPr>
-            <w:tcW w:w="3541" w:type="dxa"/>
-            <w:tcBorders>
-              <w:top w:val="single" w:sz="4" w:space="0" w:color="000000"/>
-              <w:left w:val="single" w:sz="4" w:space="0" w:color="000000"/>
-              <w:bottom w:val="single" w:sz="4" w:space="0" w:color="000000"/>
-              <w:right w:val="single" w:sz="4" w:space="0" w:color="000000"/>
-            </w:tcBorders>
-          </w:tcPr>
-          <w:p>
-            <w:pPr>
-              <w:spacing w:after="0" w:line="259" w:lineRule="auto"/>
-              <w:ind w:left="2" w:firstLine="0"/>
-              <w:jc w:val="left"/>
-            </w:pPr>
-            <w:r>
-              <w:t>Búsqueda y ojeo de libros</w:t>
-            </w:r>
-          </w:p>
-        </w:tc>
-        <w:tc>
-          <w:tcPr>
-            <w:tcW w:w="1376" w:type="dxa"/>
-            <w:tcBorders>
-              <w:top w:val="single" w:sz="4" w:space="0" w:color="000000"/>
-              <w:left w:val="single" w:sz="4" w:space="0" w:color="000000"/>
-              <w:bottom w:val="single" w:sz="4" w:space="0" w:color="000000"/>
-              <w:right w:val="single" w:sz="4" w:space="0" w:color="000000"/>
-            </w:tcBorders>
-            <w:vAlign w:val="center"/>
-          </w:tcPr>
-          <w:p>
-            <w:pPr>
-              <w:spacing w:after="0" w:line="259" w:lineRule="auto"/>
-              <w:ind w:left="2" w:firstLine="0"/>
-              <w:jc w:val="left"/>
-            </w:pPr>
-            <w:r>
-              <w:t xml:space="preserve"> </w:t>
-            </w:r>
-          </w:p>
-        </w:tc>
-        <w:tc>
-          <w:tcPr>
-            <w:tcW w:w="1690" w:type="dxa"/>
-            <w:tcBorders>
-              <w:top w:val="single" w:sz="4" w:space="0" w:color="000000"/>
-              <w:left w:val="single" w:sz="4" w:space="0" w:color="000000"/>
-              <w:bottom w:val="single" w:sz="4" w:space="0" w:color="000000"/>
-              <w:right w:val="single" w:sz="4" w:space="0" w:color="000000"/>
-            </w:tcBorders>
-            <w:vAlign w:val="center"/>
-          </w:tcPr>
-          <w:p>
-            <w:pPr>
-              <w:spacing w:after="0" w:line="259" w:lineRule="auto"/>
-              <w:ind w:left="2" w:firstLine="0"/>
-              <w:jc w:val="left"/>
-            </w:pPr>
-            <w:r>
-              <w:t xml:space="preserve"> </w:t>
-            </w:r>
-          </w:p>
-        </w:tc>
-        <w:tc>
-          <w:tcPr>
-            <w:tcW w:w="915" w:type="dxa"/>
-            <w:tcBorders>
-              <w:top w:val="single" w:sz="4" w:space="0" w:color="000000"/>
-              <w:left w:val="single" w:sz="4" w:space="0" w:color="000000"/>
-              <w:bottom w:val="single" w:sz="4" w:space="0" w:color="000000"/>
-              <w:right w:val="single" w:sz="4" w:space="0" w:color="000000"/>
-            </w:tcBorders>
-            <w:vAlign w:val="center"/>
-          </w:tcPr>
-          <w:p>
-            <w:pPr>
-              <w:spacing w:after="0" w:line="259" w:lineRule="auto"/>
-              <w:ind w:firstLine="0"/>
-              <w:jc w:val="left"/>
-            </w:pPr>
-            <w:r>
-              <w:t xml:space="preserve"> </w:t>
-            </w:r>
-          </w:p>
-        </w:tc>
-      </w:tr>
-      <w:tr>
-        <w:trPr>
-          <w:trHeight w:val="454"/>
-        </w:trPr>
-        <w:tc>
-          <w:tcPr>
-            <w:tcW w:w="3541" w:type="dxa"/>
-            <w:tcBorders>
-              <w:top w:val="single" w:sz="4" w:space="0" w:color="000000"/>
-              <w:left w:val="single" w:sz="4" w:space="0" w:color="000000"/>
-              <w:bottom w:val="single" w:sz="4" w:space="0" w:color="000000"/>
-              <w:right w:val="single" w:sz="4" w:space="0" w:color="000000"/>
-            </w:tcBorders>
-            <w:vAlign w:val="center"/>
-          </w:tcPr>
-          <w:p>
-            <w:pPr>
-              <w:spacing w:after="0" w:line="259" w:lineRule="auto"/>
-              <w:ind w:left="2" w:firstLine="0"/>
-              <w:jc w:val="left"/>
-            </w:pPr>
-            <w:r>
-              <w:t xml:space="preserve">Alta, baja y modificación de los libros </w:t>
-            </w:r>
-          </w:p>
-        </w:tc>
-        <w:tc>
-          <w:tcPr>
-            <w:tcW w:w="1376" w:type="dxa"/>
-            <w:tcBorders>
-              <w:top w:val="single" w:sz="4" w:space="0" w:color="000000"/>
-              <w:left w:val="single" w:sz="4" w:space="0" w:color="000000"/>
-              <w:bottom w:val="single" w:sz="4" w:space="0" w:color="000000"/>
-              <w:right w:val="single" w:sz="4" w:space="0" w:color="000000"/>
-            </w:tcBorders>
-            <w:vAlign w:val="center"/>
-          </w:tcPr>
-          <w:p>
-            <w:pPr>
-              <w:spacing w:after="0" w:line="259" w:lineRule="auto"/>
-              <w:ind w:left="2" w:firstLine="0"/>
-              <w:jc w:val="left"/>
-            </w:pPr>
-            <w:r>
-              <w:t xml:space="preserve"> </w:t>
-            </w:r>
-          </w:p>
-        </w:tc>
-        <w:tc>
-          <w:tcPr>
-            <w:tcW w:w="1690" w:type="dxa"/>
-            <w:tcBorders>
-              <w:top w:val="single" w:sz="4" w:space="0" w:color="000000"/>
-              <w:left w:val="single" w:sz="4" w:space="0" w:color="000000"/>
-              <w:bottom w:val="single" w:sz="4" w:space="0" w:color="000000"/>
-              <w:right w:val="single" w:sz="4" w:space="0" w:color="000000"/>
-            </w:tcBorders>
-            <w:vAlign w:val="center"/>
-          </w:tcPr>
-          <w:p>
-            <w:pPr>
-              <w:spacing w:after="0" w:line="259" w:lineRule="auto"/>
-              <w:ind w:left="2" w:firstLine="0"/>
-              <w:jc w:val="left"/>
-            </w:pPr>
-            <w:r>
-              <w:t xml:space="preserve"> </w:t>
-            </w:r>
-          </w:p>
-        </w:tc>
-        <w:tc>
-          <w:tcPr>
-            <w:tcW w:w="915" w:type="dxa"/>
-            <w:tcBorders>
-              <w:top w:val="single" w:sz="4" w:space="0" w:color="000000"/>
-              <w:left w:val="single" w:sz="4" w:space="0" w:color="000000"/>
-              <w:bottom w:val="single" w:sz="4" w:space="0" w:color="000000"/>
-              <w:right w:val="single" w:sz="4" w:space="0" w:color="000000"/>
-            </w:tcBorders>
-            <w:vAlign w:val="center"/>
-          </w:tcPr>
-          <w:p>
-            <w:pPr>
-              <w:spacing w:after="0" w:line="259" w:lineRule="auto"/>
-              <w:ind w:firstLine="0"/>
-              <w:jc w:val="left"/>
-            </w:pPr>
-            <w:r>
-              <w:t xml:space="preserve"> </w:t>
-            </w:r>
-          </w:p>
-        </w:tc>
-      </w:tr>
-      <w:tr>
-        <w:trPr>
-          <w:trHeight w:val="430"/>
-        </w:trPr>
-        <w:tc>
-          <w:tcPr>
-            <w:tcW w:w="3541" w:type="dxa"/>
-            <w:tcBorders>
-              <w:top w:val="single" w:sz="4" w:space="0" w:color="000000"/>
-              <w:left w:val="single" w:sz="4" w:space="0" w:color="000000"/>
-              <w:bottom w:val="single" w:sz="4" w:space="0" w:color="000000"/>
-              <w:right w:val="single" w:sz="4" w:space="0" w:color="000000"/>
-            </w:tcBorders>
-            <w:vAlign w:val="center"/>
-          </w:tcPr>
-          <w:p>
-            <w:pPr>
-              <w:spacing w:after="0" w:line="259" w:lineRule="auto"/>
-              <w:ind w:left="2" w:firstLine="0"/>
-              <w:jc w:val="left"/>
-            </w:pPr>
-            <w:r>
-              <w:t xml:space="preserve">Búsqueda y ojeo de libros </w:t>
-            </w:r>
-          </w:p>
-        </w:tc>
-        <w:tc>
-          <w:tcPr>
-            <w:tcW w:w="1376" w:type="dxa"/>
-            <w:tcBorders>
-              <w:top w:val="single" w:sz="4" w:space="0" w:color="000000"/>
-              <w:left w:val="single" w:sz="4" w:space="0" w:color="000000"/>
-              <w:bottom w:val="single" w:sz="4" w:space="0" w:color="000000"/>
-              <w:right w:val="single" w:sz="4" w:space="0" w:color="000000"/>
-            </w:tcBorders>
-            <w:vAlign w:val="center"/>
-          </w:tcPr>
-          <w:p>
-            <w:pPr>
-              <w:spacing w:after="0" w:line="259" w:lineRule="auto"/>
-              <w:ind w:left="2" w:firstLine="0"/>
-              <w:jc w:val="left"/>
-            </w:pPr>
-            <w:r>
-              <w:t xml:space="preserve"> </w:t>
-            </w:r>
-          </w:p>
-        </w:tc>
-        <w:tc>
-          <w:tcPr>
-            <w:tcW w:w="1690" w:type="dxa"/>
-            <w:tcBorders>
-              <w:top w:val="single" w:sz="4" w:space="0" w:color="000000"/>
-              <w:left w:val="single" w:sz="4" w:space="0" w:color="000000"/>
-              <w:bottom w:val="single" w:sz="4" w:space="0" w:color="000000"/>
-              <w:right w:val="single" w:sz="4" w:space="0" w:color="000000"/>
-            </w:tcBorders>
-            <w:vAlign w:val="center"/>
-          </w:tcPr>
-          <w:p>
-            <w:pPr>
-              <w:spacing w:after="0" w:line="259" w:lineRule="auto"/>
-              <w:ind w:left="2" w:firstLine="0"/>
-              <w:jc w:val="left"/>
-            </w:pPr>
-            <w:r>
-              <w:t xml:space="preserve"> </w:t>
-            </w:r>
-          </w:p>
-        </w:tc>
-        <w:tc>
-          <w:tcPr>
-            <w:tcW w:w="915" w:type="dxa"/>
-            <w:tcBorders>
-              <w:top w:val="single" w:sz="4" w:space="0" w:color="000000"/>
-              <w:left w:val="single" w:sz="4" w:space="0" w:color="000000"/>
-              <w:bottom w:val="single" w:sz="4" w:space="0" w:color="000000"/>
-              <w:right w:val="single" w:sz="4" w:space="0" w:color="000000"/>
-            </w:tcBorders>
-            <w:vAlign w:val="center"/>
-          </w:tcPr>
-          <w:p>
-            <w:pPr>
-              <w:spacing w:after="0" w:line="259" w:lineRule="auto"/>
-              <w:ind w:firstLine="0"/>
-              <w:jc w:val="left"/>
-            </w:pPr>
-            <w:r>
-              <w:t xml:space="preserve"> </w:t>
-            </w:r>
-          </w:p>
-        </w:tc>
-      </w:tr>
-      <w:tr>
-        <w:trPr>
-          <w:trHeight w:val="422"/>
-        </w:trPr>
-        <w:tc>
-          <w:tcPr>
-            <w:tcW w:w="3541" w:type="dxa"/>
-            <w:tcBorders>
-              <w:top w:val="single" w:sz="4" w:space="0" w:color="000000"/>
-              <w:left w:val="single" w:sz="4" w:space="0" w:color="000000"/>
-              <w:bottom w:val="single" w:sz="4" w:space="0" w:color="000000"/>
-              <w:right w:val="single" w:sz="4" w:space="0" w:color="000000"/>
-            </w:tcBorders>
-          </w:tcPr>
-          <w:p>
-            <w:pPr>
-              <w:spacing w:after="0" w:line="259" w:lineRule="auto"/>
-              <w:ind w:left="2" w:firstLine="0"/>
-              <w:jc w:val="left"/>
-            </w:pPr>
-            <w:r>
-              <w:t xml:space="preserve">…. </w:t>
-            </w:r>
-          </w:p>
-        </w:tc>
-        <w:tc>
-          <w:tcPr>
-            <w:tcW w:w="1376" w:type="dxa"/>
-            <w:tcBorders>
-              <w:top w:val="single" w:sz="4" w:space="0" w:color="000000"/>
-              <w:left w:val="single" w:sz="4" w:space="0" w:color="000000"/>
-              <w:bottom w:val="single" w:sz="4" w:space="0" w:color="000000"/>
-              <w:right w:val="single" w:sz="4" w:space="0" w:color="000000"/>
-            </w:tcBorders>
-          </w:tcPr>
-          <w:p>
-            <w:pPr>
-              <w:spacing w:after="0" w:line="259" w:lineRule="auto"/>
-              <w:ind w:left="2" w:firstLine="0"/>
-              <w:jc w:val="left"/>
-            </w:pPr>
-            <w:r>
-              <w:t xml:space="preserve"> </w:t>
-            </w:r>
-          </w:p>
-        </w:tc>
-        <w:tc>
-          <w:tcPr>
-            <w:tcW w:w="1690" w:type="dxa"/>
-            <w:tcBorders>
-              <w:top w:val="single" w:sz="4" w:space="0" w:color="000000"/>
-              <w:left w:val="single" w:sz="4" w:space="0" w:color="000000"/>
-              <w:bottom w:val="single" w:sz="4" w:space="0" w:color="000000"/>
-              <w:right w:val="single" w:sz="4" w:space="0" w:color="000000"/>
-            </w:tcBorders>
-          </w:tcPr>
-          <w:p>
-            <w:pPr>
-              <w:spacing w:after="0" w:line="259" w:lineRule="auto"/>
-              <w:ind w:left="2" w:firstLine="0"/>
-              <w:jc w:val="left"/>
-            </w:pPr>
-            <w:r>
-              <w:t xml:space="preserve"> </w:t>
-            </w:r>
-          </w:p>
-        </w:tc>
-        <w:tc>
-          <w:tcPr>
-            <w:tcW w:w="915" w:type="dxa"/>
-            <w:tcBorders>
-              <w:top w:val="single" w:sz="4" w:space="0" w:color="000000"/>
-              <w:left w:val="single" w:sz="4" w:space="0" w:color="000000"/>
-              <w:bottom w:val="single" w:sz="4" w:space="0" w:color="000000"/>
-              <w:right w:val="single" w:sz="4" w:space="0" w:color="000000"/>
-            </w:tcBorders>
-          </w:tcPr>
-          <w:p>
-            <w:pPr>
-              <w:spacing w:after="0" w:line="259" w:lineRule="auto"/>
-              <w:ind w:firstLine="0"/>
-              <w:jc w:val="left"/>
-            </w:pPr>
-            <w:r>
-              <w:t xml:space="preserve"> </w:t>
-            </w:r>
-          </w:p>
-        </w:tc>
-      </w:tr>
-      <w:tr>
-        <w:trPr>
-          <w:trHeight w:val="430"/>
-        </w:trPr>
-        <w:tc>
-          <w:tcPr>
-            <w:tcW w:w="3541" w:type="dxa"/>
-            <w:tcBorders>
-              <w:top w:val="single" w:sz="4" w:space="0" w:color="000000"/>
-              <w:left w:val="single" w:sz="4" w:space="0" w:color="000000"/>
-              <w:bottom w:val="single" w:sz="4" w:space="0" w:color="000000"/>
-              <w:right w:val="single" w:sz="4" w:space="0" w:color="000000"/>
-            </w:tcBorders>
-            <w:vAlign w:val="center"/>
-          </w:tcPr>
-          <w:p>
-            <w:pPr>
-              <w:spacing w:after="0" w:line="259" w:lineRule="auto"/>
-              <w:ind w:left="2" w:firstLine="0"/>
-              <w:jc w:val="left"/>
-            </w:pPr>
-            <w:r>
-              <w:t xml:space="preserve"> </w:t>
-            </w:r>
-          </w:p>
-        </w:tc>
-        <w:tc>
-          <w:tcPr>
-            <w:tcW w:w="1376" w:type="dxa"/>
-            <w:tcBorders>
-              <w:top w:val="single" w:sz="4" w:space="0" w:color="000000"/>
-              <w:left w:val="single" w:sz="4" w:space="0" w:color="000000"/>
-              <w:bottom w:val="single" w:sz="4" w:space="0" w:color="000000"/>
-              <w:right w:val="single" w:sz="4" w:space="0" w:color="000000"/>
-            </w:tcBorders>
-            <w:vAlign w:val="center"/>
-          </w:tcPr>
-          <w:p>
-            <w:pPr>
-              <w:spacing w:after="0" w:line="259" w:lineRule="auto"/>
-              <w:ind w:left="2" w:firstLine="0"/>
-              <w:jc w:val="left"/>
-            </w:pPr>
-            <w:r>
-              <w:t xml:space="preserve"> </w:t>
-            </w:r>
-          </w:p>
-        </w:tc>
-        <w:tc>
-          <w:tcPr>
-            <w:tcW w:w="1690" w:type="dxa"/>
-            <w:tcBorders>
-              <w:top w:val="single" w:sz="4" w:space="0" w:color="000000"/>
-              <w:left w:val="single" w:sz="4" w:space="0" w:color="000000"/>
-              <w:bottom w:val="single" w:sz="4" w:space="0" w:color="000000"/>
-              <w:right w:val="single" w:sz="4" w:space="0" w:color="000000"/>
-            </w:tcBorders>
-            <w:vAlign w:val="center"/>
-          </w:tcPr>
-          <w:p>
-            <w:pPr>
-              <w:spacing w:after="0" w:line="259" w:lineRule="auto"/>
-              <w:ind w:left="2" w:firstLine="0"/>
-              <w:jc w:val="left"/>
-            </w:pPr>
-            <w:r>
-              <w:t xml:space="preserve"> </w:t>
-            </w:r>
-          </w:p>
-        </w:tc>
-        <w:tc>
-          <w:tcPr>
-            <w:tcW w:w="915" w:type="dxa"/>
-            <w:tcBorders>
-              <w:top w:val="single" w:sz="4" w:space="0" w:color="000000"/>
-              <w:left w:val="single" w:sz="4" w:space="0" w:color="000000"/>
-              <w:bottom w:val="single" w:sz="4" w:space="0" w:color="000000"/>
-              <w:right w:val="single" w:sz="4" w:space="0" w:color="000000"/>
-            </w:tcBorders>
-            <w:vAlign w:val="center"/>
-          </w:tcPr>
-          <w:p>
-            <w:pPr>
-              <w:spacing w:after="0" w:line="259" w:lineRule="auto"/>
-              <w:ind w:firstLine="0"/>
-              <w:jc w:val="left"/>
-            </w:pPr>
-            <w:r>
-              <w:t xml:space="preserve"> </w:t>
-            </w:r>
-          </w:p>
-        </w:tc>
-      </w:tr>
-    </w:tbl>
-    <w:p>
       <w:pPr>
         <w:spacing w:after="0" w:line="259" w:lineRule="auto"/>
         <w:ind w:left="1200" w:firstLine="0"/>
         <w:jc w:val="left"/>
-        <w:rPr>
-          <w:i/>
-          <w:color w:val="0000FF"/>
-        </w:rPr>
-      </w:pPr>
-    </w:p>
-    <w:p>
-      <w:pPr>
-        <w:spacing w:after="0" w:line="259" w:lineRule="auto"/>
-        <w:ind w:left="1200" w:firstLine="0"/>
-        <w:jc w:val="left"/>
-        <w:rPr>
-          <w:i/>
-          <w:color w:val="0000FF"/>
-        </w:rPr>
-      </w:pPr>
-    </w:p>
-    <w:p>
-      <w:pPr>
-        <w:spacing w:after="0" w:line="259" w:lineRule="auto"/>
-        <w:ind w:left="1200" w:firstLine="0"/>
-        <w:jc w:val="left"/>
-      </w:pPr>
-      <w:r>
-        <w:rPr>
-          <w:i/>
-          <w:color w:val="0000FF"/>
-        </w:rPr>
-        <w:t>NOSE Sé si</w:t>
-      </w:r>
-      <w:r>
-        <w:rPr>
-          <w:i/>
-          <w:color w:val="0000FF"/>
-        </w:rPr>
-        <w:t xml:space="preserve"> APLICA ¡</w:t>
-      </w:r>
-      <w:r>
-        <w:rPr>
-          <w:i/>
-          <w:color w:val="0000FF"/>
-        </w:rPr>
-        <w:t xml:space="preserve"> </w:t>
-      </w:r>
-    </w:p>
-    <w:p>
-      <w:pPr>
-        <w:ind w:left="600"/>
-      </w:pPr>
-      <w:r>
-        <w:t xml:space="preserve">Gastos Extras: </w:t>
-      </w:r>
-    </w:p>
-    <w:p>
-      <w:pPr>
-        <w:numPr>
-          <w:ilvl w:val="0"/>
-          <w:numId w:val="2"/>
-        </w:numPr>
-        <w:ind w:hanging="360"/>
-      </w:pPr>
-      <w:r>
-        <w:t xml:space="preserve">Gastos energéticos: $590 </w:t>
-      </w:r>
-    </w:p>
-    <w:p>
-      <w:pPr>
-        <w:numPr>
-          <w:ilvl w:val="0"/>
-          <w:numId w:val="2"/>
-        </w:numPr>
-        <w:ind w:hanging="360"/>
-      </w:pPr>
-      <w:r>
-        <w:t xml:space="preserve">Viáticos: $590 </w:t>
-      </w:r>
-    </w:p>
-    <w:p>
-      <w:pPr>
-        <w:numPr>
-          <w:ilvl w:val="0"/>
-          <w:numId w:val="2"/>
-        </w:numPr>
-        <w:ind w:hanging="360"/>
-      </w:pPr>
-      <w:r>
-        <w:t xml:space="preserve">Licencias de Software: $2500 </w:t>
-      </w:r>
-    </w:p>
-    <w:p>
-      <w:pPr>
-        <w:numPr>
-          <w:ilvl w:val="0"/>
-          <w:numId w:val="2"/>
-        </w:numPr>
-        <w:ind w:hanging="360"/>
-      </w:pPr>
-      <w:r>
-        <w:t xml:space="preserve">Gastos en Hardware: $8000 </w:t>
-      </w:r>
-    </w:p>
-    <w:p>
-      <w:pPr>
-        <w:spacing w:after="0" w:line="259" w:lineRule="auto"/>
-        <w:ind w:left="600" w:firstLine="0"/>
-        <w:jc w:val="left"/>
-      </w:pPr>
-      <w:r>
-        <w:t xml:space="preserve"> </w:t>
-      </w:r>
-    </w:p>
-    <w:p>
-      <w:pPr>
-        <w:spacing w:after="0" w:line="259" w:lineRule="auto"/>
-        <w:ind w:right="2127" w:firstLine="0"/>
-        <w:jc w:val="right"/>
-      </w:pPr>
-      <w:r>
-        <w:t xml:space="preserve">TOTAL: $25000  </w:t>
-      </w:r>
-    </w:p>
-    <w:p>
-      <w:pPr>
-        <w:spacing w:after="0" w:line="259" w:lineRule="auto"/>
-        <w:ind w:left="1200" w:firstLine="0"/>
-        <w:jc w:val="left"/>
-      </w:pPr>
+      </w:pPr>
+      <w:r>
+        <w:t>N/A</w:t>
+      </w:r>
       <w:r>
         <w:t xml:space="preserve"> </w:t>
       </w:r>
@@ -5602,6 +4821,7 @@
           <w:b w:val="0"/>
           <w:sz w:val="22"/>
         </w:rPr>
+        <w:lastRenderedPageBreak/>
         <w:tab/>
       </w:r>
       <w:r>
@@ -5781,7 +5001,6 @@
           <w:b w:val="0"/>
           <w:sz w:val="22"/>
         </w:rPr>
-        <w:lastRenderedPageBreak/>
         <w:tab/>
       </w:r>
       <w:r>
@@ -5816,8 +5035,6 @@
         <w:tblInd w:w="331" w:type="dxa"/>
         <w:tblCellMar>
           <w:top w:w="6" w:type="dxa"/>
-          <w:left w:w="0" w:type="dxa"/>
-          <w:bottom w:w="0" w:type="dxa"/>
           <w:right w:w="2" w:type="dxa"/>
         </w:tblCellMar>
         <w:tblLook w:val="04A0" w:firstRow="1" w:lastRow="0" w:firstColumn="1" w:lastColumn="0" w:noHBand="0" w:noVBand="1"/>
@@ -6144,9 +5361,11 @@
               <w:ind w:left="108" w:firstLine="0"/>
               <w:jc w:val="left"/>
             </w:pPr>
+            <w:proofErr w:type="spellStart"/>
             <w:r>
               <w:t>ScrumManager</w:t>
             </w:r>
+            <w:proofErr w:type="spellEnd"/>
           </w:p>
         </w:tc>
         <w:tc>
@@ -6312,9 +5531,11 @@
               <w:ind w:left="108" w:firstLine="0"/>
               <w:jc w:val="left"/>
             </w:pPr>
+            <w:proofErr w:type="spellStart"/>
             <w:r>
               <w:t>ScrumManage</w:t>
             </w:r>
+            <w:proofErr w:type="spellEnd"/>
             <w:r>
               <w:t xml:space="preserve"> </w:t>
             </w:r>
@@ -6397,8 +5618,21 @@
               <w:t xml:space="preserve"> </w:t>
             </w:r>
             <w:r>
-              <w:t>El personal esta enfermo y no disponible en momentos criricos</w:t>
-            </w:r>
+              <w:t xml:space="preserve">El personal </w:t>
+            </w:r>
+            <w:proofErr w:type="spellStart"/>
+            <w:r>
+              <w:t>esta</w:t>
+            </w:r>
+            <w:proofErr w:type="spellEnd"/>
+            <w:r>
+              <w:t xml:space="preserve"> enfermo y no disponible en momentos </w:t>
+            </w:r>
+            <w:proofErr w:type="spellStart"/>
+            <w:r>
+              <w:t>criricos</w:t>
+            </w:r>
+            <w:proofErr w:type="spellEnd"/>
           </w:p>
         </w:tc>
         <w:tc>
@@ -6486,9 +5720,11 @@
             <w:r>
               <w:t xml:space="preserve"> </w:t>
             </w:r>
+            <w:proofErr w:type="spellStart"/>
             <w:r>
               <w:t>ScrumTeam</w:t>
             </w:r>
+            <w:proofErr w:type="spellEnd"/>
           </w:p>
         </w:tc>
         <w:tc>
@@ -6557,7 +5793,15 @@
               <w:jc w:val="left"/>
             </w:pPr>
             <w:r>
-              <w:t>El tiempo requerido para desarrolloar el software esta subestimado</w:t>
+              <w:t xml:space="preserve">El tiempo requerido para </w:t>
+            </w:r>
+            <w:proofErr w:type="spellStart"/>
+            <w:r>
+              <w:t>desarrolloar</w:t>
+            </w:r>
+            <w:proofErr w:type="spellEnd"/>
+            <w:r>
+              <w:t xml:space="preserve"> el software esta subestimado</w:t>
             </w:r>
           </w:p>
         </w:tc>
@@ -6642,9 +5886,11 @@
             <w:r>
               <w:t xml:space="preserve"> </w:t>
             </w:r>
+            <w:proofErr w:type="spellStart"/>
             <w:r>
               <w:t>ScrumTeam</w:t>
             </w:r>
+            <w:proofErr w:type="spellEnd"/>
           </w:p>
         </w:tc>
         <w:tc>
@@ -6810,9 +6056,11 @@
               <w:ind w:left="108" w:firstLine="0"/>
               <w:jc w:val="left"/>
             </w:pPr>
+            <w:proofErr w:type="spellStart"/>
             <w:r>
               <w:t>ScrumManager</w:t>
             </w:r>
+            <w:proofErr w:type="spellEnd"/>
           </w:p>
         </w:tc>
         <w:tc>
@@ -6852,6 +6100,7 @@
           <w:i/>
           <w:color w:val="0000FF"/>
         </w:rPr>
+        <w:lastRenderedPageBreak/>
         <w:t xml:space="preserve"> </w:t>
       </w:r>
     </w:p>
@@ -7171,7 +6420,23 @@
                 <w:rFonts w:ascii="Calibri" w:eastAsia="Calibri" w:hAnsi="Calibri"/>
                 <w:b/>
               </w:rPr>
-              <w:t xml:space="preserve"> Scrum Manager</w:t>
+              <w:t xml:space="preserve"> </w:t>
+            </w:r>
+            <w:proofErr w:type="spellStart"/>
+            <w:r>
+              <w:rPr>
+                <w:rFonts w:ascii="Calibri" w:eastAsia="Calibri" w:hAnsi="Calibri"/>
+                <w:b/>
+              </w:rPr>
+              <w:t>Scrum</w:t>
+            </w:r>
+            <w:proofErr w:type="spellEnd"/>
+            <w:r>
+              <w:rPr>
+                <w:rFonts w:ascii="Calibri" w:eastAsia="Calibri" w:hAnsi="Calibri"/>
+                <w:b/>
+              </w:rPr>
+              <w:t xml:space="preserve"> Manager</w:t>
             </w:r>
           </w:p>
         </w:tc>
@@ -7402,7 +6667,6 @@
                 <w:rFonts w:ascii="Calibri" w:eastAsia="Calibri" w:hAnsi="Calibri"/>
                 <w:b/>
               </w:rPr>
-              <w:lastRenderedPageBreak/>
               <w:t>Id Riesgo</w:t>
             </w:r>
           </w:p>
@@ -7670,7 +6934,23 @@
                 <w:rFonts w:ascii="Calibri" w:eastAsia="Calibri" w:hAnsi="Calibri"/>
                 <w:b/>
               </w:rPr>
-              <w:t xml:space="preserve"> Scrum Manager</w:t>
+              <w:t xml:space="preserve"> </w:t>
+            </w:r>
+            <w:proofErr w:type="spellStart"/>
+            <w:r>
+              <w:rPr>
+                <w:rFonts w:ascii="Calibri" w:eastAsia="Calibri" w:hAnsi="Calibri"/>
+                <w:b/>
+              </w:rPr>
+              <w:t>Scrum</w:t>
+            </w:r>
+            <w:proofErr w:type="spellEnd"/>
+            <w:r>
+              <w:rPr>
+                <w:rFonts w:ascii="Calibri" w:eastAsia="Calibri" w:hAnsi="Calibri"/>
+                <w:b/>
+              </w:rPr>
+              <w:t xml:space="preserve"> Manager</w:t>
             </w:r>
           </w:p>
         </w:tc>
@@ -8105,8 +7385,33 @@
                 <w:rFonts w:ascii="Calibri" w:eastAsia="Calibri" w:hAnsi="Calibri"/>
                 <w:b/>
               </w:rPr>
-              <w:t xml:space="preserve"> Scrum team</w:t>
-            </w:r>
+              <w:t xml:space="preserve"> </w:t>
+            </w:r>
+            <w:proofErr w:type="spellStart"/>
+            <w:r>
+              <w:rPr>
+                <w:rFonts w:ascii="Calibri" w:eastAsia="Calibri" w:hAnsi="Calibri"/>
+                <w:b/>
+              </w:rPr>
+              <w:t>Scrum</w:t>
+            </w:r>
+            <w:proofErr w:type="spellEnd"/>
+            <w:r>
+              <w:rPr>
+                <w:rFonts w:ascii="Calibri" w:eastAsia="Calibri" w:hAnsi="Calibri"/>
+                <w:b/>
+              </w:rPr>
+              <w:t xml:space="preserve"> </w:t>
+            </w:r>
+            <w:proofErr w:type="spellStart"/>
+            <w:r>
+              <w:rPr>
+                <w:rFonts w:ascii="Calibri" w:eastAsia="Calibri" w:hAnsi="Calibri"/>
+                <w:b/>
+              </w:rPr>
+              <w:t>team</w:t>
+            </w:r>
+            <w:proofErr w:type="spellEnd"/>
           </w:p>
         </w:tc>
         <w:tc>
@@ -8160,6 +7465,7 @@
               <w:rPr>
                 <w:b/>
               </w:rPr>
+              <w:lastRenderedPageBreak/>
               <w:t xml:space="preserve">Estrategia de Mitigación </w:t>
             </w:r>
             <w:r>
@@ -8540,8 +7846,33 @@
                 <w:rFonts w:ascii="Calibri" w:eastAsia="Calibri" w:hAnsi="Calibri"/>
                 <w:b/>
               </w:rPr>
-              <w:t xml:space="preserve"> Scrum team</w:t>
-            </w:r>
+              <w:t xml:space="preserve"> </w:t>
+            </w:r>
+            <w:proofErr w:type="spellStart"/>
+            <w:r>
+              <w:rPr>
+                <w:rFonts w:ascii="Calibri" w:eastAsia="Calibri" w:hAnsi="Calibri"/>
+                <w:b/>
+              </w:rPr>
+              <w:t>Scrum</w:t>
+            </w:r>
+            <w:proofErr w:type="spellEnd"/>
+            <w:r>
+              <w:rPr>
+                <w:rFonts w:ascii="Calibri" w:eastAsia="Calibri" w:hAnsi="Calibri"/>
+                <w:b/>
+              </w:rPr>
+              <w:t xml:space="preserve"> </w:t>
+            </w:r>
+            <w:proofErr w:type="spellStart"/>
+            <w:r>
+              <w:rPr>
+                <w:rFonts w:ascii="Calibri" w:eastAsia="Calibri" w:hAnsi="Calibri"/>
+                <w:b/>
+              </w:rPr>
+              <w:t>team</w:t>
+            </w:r>
+            <w:proofErr w:type="spellEnd"/>
           </w:p>
         </w:tc>
         <w:tc>
@@ -8623,7 +7954,35 @@
               <w:rPr>
                 <w:b/>
               </w:rPr>
-              <w:t>El desarrollo del software lleva su tiempo y para ello es fundamental la comunicación con el Scrum Team y hacerles saber que no deben subestimarlo. Otra causa puede ser componentes comprados que puedan disminuir el tiempo en el desarrollo.</w:t>
+              <w:t xml:space="preserve">El desarrollo del software lleva su tiempo y para ello es fundamental la comunicación con el </w:t>
+            </w:r>
+            <w:proofErr w:type="spellStart"/>
+            <w:r>
+              <w:rPr>
+                <w:b/>
+              </w:rPr>
+              <w:t>Scrum</w:t>
+            </w:r>
+            <w:proofErr w:type="spellEnd"/>
+            <w:r>
+              <w:rPr>
+                <w:b/>
+              </w:rPr>
+              <w:t xml:space="preserve"> </w:t>
+            </w:r>
+            <w:proofErr w:type="spellStart"/>
+            <w:r>
+              <w:rPr>
+                <w:b/>
+              </w:rPr>
+              <w:t>Team</w:t>
+            </w:r>
+            <w:proofErr w:type="spellEnd"/>
+            <w:r>
+              <w:rPr>
+                <w:b/>
+              </w:rPr>
+              <w:t xml:space="preserve"> y hacerles saber que no deben subestimarlo. Otra causa puede ser componentes comprados que puedan disminuir el tiempo en el desarrollo.</w:t>
             </w:r>
           </w:p>
         </w:tc>
@@ -8715,7 +8074,6 @@
                 <w:rFonts w:ascii="Calibri" w:eastAsia="Calibri" w:hAnsi="Calibri"/>
                 <w:b/>
               </w:rPr>
-              <w:lastRenderedPageBreak/>
               <w:t>Id Riesgo</w:t>
             </w:r>
           </w:p>
@@ -8826,7 +8184,39 @@
                 <w:rFonts w:ascii="Calibri" w:eastAsia="Calibri" w:hAnsi="Calibri"/>
                 <w:b/>
               </w:rPr>
-              <w:t xml:space="preserve"> La entrega de documentos tales como  Srs, entrevistas, etc, podría llegar a retrasarse </w:t>
+              <w:t xml:space="preserve"> La entrega de documentos tales como  </w:t>
+            </w:r>
+            <w:proofErr w:type="spellStart"/>
+            <w:r>
+              <w:rPr>
+                <w:rFonts w:ascii="Calibri" w:eastAsia="Calibri" w:hAnsi="Calibri"/>
+                <w:b/>
+              </w:rPr>
+              <w:t>Srs</w:t>
+            </w:r>
+            <w:proofErr w:type="spellEnd"/>
+            <w:r>
+              <w:rPr>
+                <w:rFonts w:ascii="Calibri" w:eastAsia="Calibri" w:hAnsi="Calibri"/>
+                <w:b/>
+              </w:rPr>
+              <w:t xml:space="preserve">, entrevistas, </w:t>
+            </w:r>
+            <w:proofErr w:type="spellStart"/>
+            <w:r>
+              <w:rPr>
+                <w:rFonts w:ascii="Calibri" w:eastAsia="Calibri" w:hAnsi="Calibri"/>
+                <w:b/>
+              </w:rPr>
+              <w:t>etc</w:t>
+            </w:r>
+            <w:proofErr w:type="spellEnd"/>
+            <w:r>
+              <w:rPr>
+                <w:rFonts w:ascii="Calibri" w:eastAsia="Calibri" w:hAnsi="Calibri"/>
+                <w:b/>
+              </w:rPr>
+              <w:t xml:space="preserve">, podría llegar a retrasarse </w:t>
             </w:r>
           </w:p>
         </w:tc>
@@ -8969,7 +8359,23 @@
                 <w:rFonts w:ascii="Calibri" w:eastAsia="Calibri" w:hAnsi="Calibri"/>
                 <w:b/>
               </w:rPr>
-              <w:t xml:space="preserve"> Scrum Manager</w:t>
+              <w:t xml:space="preserve"> </w:t>
+            </w:r>
+            <w:proofErr w:type="spellStart"/>
+            <w:r>
+              <w:rPr>
+                <w:rFonts w:ascii="Calibri" w:eastAsia="Calibri" w:hAnsi="Calibri"/>
+                <w:b/>
+              </w:rPr>
+              <w:t>Scrum</w:t>
+            </w:r>
+            <w:proofErr w:type="spellEnd"/>
+            <w:r>
+              <w:rPr>
+                <w:rFonts w:ascii="Calibri" w:eastAsia="Calibri" w:hAnsi="Calibri"/>
+                <w:b/>
+              </w:rPr>
+              <w:t xml:space="preserve"> Manager</w:t>
             </w:r>
           </w:p>
         </w:tc>
@@ -9164,6 +8570,7 @@
         <w:ind w:left="-5"/>
       </w:pPr>
       <w:r>
+        <w:lastRenderedPageBreak/>
         <w:t xml:space="preserve">6 Planes de procesos técnicos </w:t>
       </w:r>
     </w:p>
@@ -9197,7 +8604,15 @@
         <w:ind w:left="708"/>
       </w:pPr>
       <w:r>
-        <w:t xml:space="preserve">Se utiliza la metodología ágil Scrum, la cual prioriza la realización del proyecto con un número reducido del personal, proporcionando una alta incentivación y motivación del mismo. Se basa en herramientas incrementales e iterativas con entregas periódicas del avance en las funcionalidades del producto.  </w:t>
+        <w:t xml:space="preserve">Se utiliza la metodología ágil </w:t>
+      </w:r>
+      <w:proofErr w:type="spellStart"/>
+      <w:r>
+        <w:t>Scrum</w:t>
+      </w:r>
+      <w:proofErr w:type="spellEnd"/>
+      <w:r>
+        <w:t xml:space="preserve">, la cual prioriza la realización del proyecto con un número reducido del personal, proporcionando una alta incentivación y motivación del mismo. Se basa en herramientas incrementales e iterativas con entregas periódicas del avance en las funcionalidades del producto.  </w:t>
       </w:r>
     </w:p>
     <w:p>
@@ -9249,8 +8664,13 @@
         <w:t xml:space="preserve"> para el desarrollo del s</w:t>
       </w:r>
       <w:r>
-        <w:t>istema y, por otra parte, MySQL</w:t>
-      </w:r>
+        <w:t xml:space="preserve">istema y, por otra parte, </w:t>
+      </w:r>
+      <w:proofErr w:type="spellStart"/>
+      <w:r>
+        <w:t>MySQL</w:t>
+      </w:r>
+      <w:proofErr w:type="spellEnd"/>
       <w:r>
         <w:t xml:space="preserve"> para la manipulación de las bases de datos. </w:t>
       </w:r>
@@ -9337,12 +8757,7 @@
         <w:ind w:left="600"/>
       </w:pPr>
       <w:r>
-        <w:t xml:space="preserve"> Se deben entregar todas las características del producto acordadas funcionando correctamente en tiempo y forma. También, la documentació</w:t>
-      </w:r>
-      <w:bookmarkStart w:id="0" w:name="_GoBack"/>
-      <w:bookmarkEnd w:id="0"/>
-      <w:r>
-        <w:t xml:space="preserve">n referida al desarrollo del proyecto. </w:t>
+        <w:t xml:space="preserve"> Se deben entregar todas las características del producto acordadas funcionando correctamente en tiempo y forma. También, la documentación referida al desarrollo del proyecto. </w:t>
       </w:r>
     </w:p>
     <w:p>
@@ -9376,7 +8791,6 @@
         <w:jc w:val="left"/>
       </w:pPr>
       <w:r>
-        <w:lastRenderedPageBreak/>
         <w:t xml:space="preserve"> </w:t>
       </w:r>
     </w:p>
@@ -9622,6 +9036,13 @@
     </w:p>
     <w:p>
       <w:pPr>
+        <w:spacing w:after="295" w:line="259" w:lineRule="auto"/>
+        <w:ind w:left="600" w:firstLine="0"/>
+        <w:jc w:val="left"/>
+      </w:pPr>
+    </w:p>
+    <w:p>
+      <w:pPr>
         <w:numPr>
           <w:ilvl w:val="1"/>
           <w:numId w:val="4"/>
@@ -9635,6 +9056,7 @@
           <w:b/>
           <w:sz w:val="28"/>
         </w:rPr>
+        <w:lastRenderedPageBreak/>
         <w:t xml:space="preserve">Plan de aseguramiento de calidad </w:t>
       </w:r>
     </w:p>
@@ -11534,7 +10956,7 @@
         <w:noProof/>
         <w:color w:val="241A61"/>
       </w:rPr>
-      <w:t>6</w:t>
+      <w:t>2</w:t>
     </w:r>
     <w:r>
       <w:rPr>
@@ -12019,7 +11441,7 @@
         <w:noProof/>
         <w:color w:val="241A61"/>
       </w:rPr>
-      <w:t>7</w:t>
+      <w:t>3</w:t>
     </w:r>
     <w:r>
       <w:rPr>

</xml_diff>

<commit_message>
Documento de Interfaces a revisar
</commit_message>
<xml_diff>
--- a/Plan de Proyecto.docx
+++ b/Plan de Proyecto.docx
@@ -69,187 +69,7 @@
         <w:jc w:val="left"/>
       </w:pPr>
       <w:r>
-        <w:t xml:space="preserve"> </w:t>
-      </w:r>
-    </w:p>
-    <w:p>
-      <w:pPr>
-        <w:spacing w:after="0" w:line="259" w:lineRule="auto"/>
-        <w:ind w:firstLine="0"/>
-        <w:jc w:val="left"/>
-      </w:pPr>
-      <w:r>
-        <w:t xml:space="preserve"> </w:t>
-      </w:r>
-    </w:p>
-    <w:p>
-      <w:pPr>
-        <w:spacing w:after="0" w:line="259" w:lineRule="auto"/>
-        <w:ind w:firstLine="0"/>
-        <w:jc w:val="left"/>
-      </w:pPr>
-      <w:r>
-        <w:t xml:space="preserve"> </w:t>
-      </w:r>
-    </w:p>
-    <w:p>
-      <w:pPr>
-        <w:spacing w:after="0" w:line="259" w:lineRule="auto"/>
-        <w:ind w:firstLine="0"/>
-        <w:jc w:val="left"/>
-      </w:pPr>
-      <w:r>
-        <w:t xml:space="preserve"> </w:t>
-      </w:r>
-    </w:p>
-    <w:p>
-      <w:pPr>
-        <w:spacing w:after="0" w:line="259" w:lineRule="auto"/>
-        <w:ind w:firstLine="0"/>
-        <w:jc w:val="left"/>
-      </w:pPr>
-      <w:r>
-        <w:t xml:space="preserve"> </w:t>
-      </w:r>
-    </w:p>
-    <w:p>
-      <w:pPr>
-        <w:spacing w:after="0" w:line="259" w:lineRule="auto"/>
-        <w:ind w:firstLine="0"/>
-        <w:jc w:val="left"/>
-      </w:pPr>
-      <w:r>
-        <w:t xml:space="preserve"> </w:t>
-      </w:r>
-    </w:p>
-    <w:p>
-      <w:pPr>
-        <w:spacing w:after="0" w:line="259" w:lineRule="auto"/>
-        <w:ind w:firstLine="0"/>
-        <w:jc w:val="left"/>
-      </w:pPr>
-      <w:r>
-        <w:t xml:space="preserve"> </w:t>
-      </w:r>
-    </w:p>
-    <w:p>
-      <w:pPr>
-        <w:spacing w:after="0" w:line="259" w:lineRule="auto"/>
-        <w:ind w:firstLine="0"/>
-        <w:jc w:val="left"/>
-      </w:pPr>
-      <w:r>
-        <w:t xml:space="preserve"> </w:t>
-      </w:r>
-    </w:p>
-    <w:p>
-      <w:pPr>
-        <w:spacing w:after="0" w:line="259" w:lineRule="auto"/>
-        <w:ind w:firstLine="0"/>
-        <w:jc w:val="left"/>
-      </w:pPr>
-      <w:r>
-        <w:t xml:space="preserve"> </w:t>
-      </w:r>
-    </w:p>
-    <w:p>
-      <w:pPr>
-        <w:spacing w:after="0" w:line="259" w:lineRule="auto"/>
-        <w:ind w:firstLine="0"/>
-        <w:jc w:val="left"/>
-      </w:pPr>
-      <w:r>
-        <w:t xml:space="preserve"> </w:t>
-      </w:r>
-    </w:p>
-    <w:p>
-      <w:pPr>
-        <w:spacing w:after="0" w:line="259" w:lineRule="auto"/>
-        <w:ind w:firstLine="0"/>
-        <w:jc w:val="left"/>
-      </w:pPr>
-      <w:r>
-        <w:t xml:space="preserve"> </w:t>
-      </w:r>
-    </w:p>
-    <w:p>
-      <w:pPr>
-        <w:spacing w:after="0" w:line="259" w:lineRule="auto"/>
-        <w:ind w:firstLine="0"/>
-        <w:jc w:val="left"/>
-      </w:pPr>
-      <w:r>
-        <w:t xml:space="preserve"> </w:t>
-      </w:r>
-    </w:p>
-    <w:p>
-      <w:pPr>
-        <w:spacing w:after="0" w:line="259" w:lineRule="auto"/>
-        <w:ind w:firstLine="0"/>
-        <w:jc w:val="left"/>
-      </w:pPr>
-      <w:r>
-        <w:t xml:space="preserve"> </w:t>
-      </w:r>
-    </w:p>
-    <w:p>
-      <w:pPr>
-        <w:spacing w:after="0" w:line="259" w:lineRule="auto"/>
-        <w:ind w:firstLine="0"/>
-        <w:jc w:val="left"/>
-      </w:pPr>
-      <w:r>
-        <w:t xml:space="preserve"> </w:t>
-      </w:r>
-    </w:p>
-    <w:p>
-      <w:pPr>
-        <w:spacing w:after="0" w:line="259" w:lineRule="auto"/>
-        <w:ind w:firstLine="0"/>
-        <w:jc w:val="left"/>
-      </w:pPr>
-      <w:r>
-        <w:t xml:space="preserve"> </w:t>
-      </w:r>
-    </w:p>
-    <w:p>
-      <w:pPr>
-        <w:spacing w:after="0" w:line="259" w:lineRule="auto"/>
-        <w:ind w:firstLine="0"/>
-        <w:jc w:val="left"/>
-      </w:pPr>
-      <w:r>
-        <w:t xml:space="preserve"> </w:t>
-      </w:r>
-    </w:p>
-    <w:p>
-      <w:pPr>
-        <w:spacing w:after="0" w:line="259" w:lineRule="auto"/>
-        <w:ind w:firstLine="0"/>
-        <w:jc w:val="left"/>
-      </w:pPr>
-      <w:r>
-        <w:t xml:space="preserve"> </w:t>
-      </w:r>
-    </w:p>
-    <w:p>
-      <w:pPr>
-        <w:spacing w:after="0" w:line="259" w:lineRule="auto"/>
-        <w:ind w:firstLine="0"/>
-        <w:jc w:val="left"/>
-      </w:pPr>
-      <w:r>
-        <w:t xml:space="preserve"> </w:t>
-      </w:r>
-    </w:p>
-    <w:p>
-      <w:pPr>
-        <w:spacing w:after="0" w:line="259" w:lineRule="auto"/>
-        <w:ind w:firstLine="0"/>
-        <w:jc w:val="left"/>
-      </w:pPr>
-      <w:r>
-        <w:t xml:space="preserve"> </w:t>
+        <w:t xml:space="preserve">  </w:t>
       </w:r>
     </w:p>
     <w:p>
@@ -651,6 +471,8 @@
         <w:ind w:left="2701" w:firstLine="0"/>
         <w:jc w:val="left"/>
       </w:pPr>
+      <w:bookmarkStart w:id="0" w:name="_GoBack"/>
+      <w:bookmarkEnd w:id="0"/>
       <w:r>
         <w:t xml:space="preserve"> </w:t>
       </w:r>
@@ -752,7 +574,6 @@
         <w:jc w:val="left"/>
       </w:pPr>
       <w:r>
-        <w:lastRenderedPageBreak/>
         <w:t xml:space="preserve"> </w:t>
       </w:r>
     </w:p>
@@ -1775,6 +1596,20 @@
         <w:ind w:firstLine="0"/>
         <w:jc w:val="right"/>
       </w:pPr>
+    </w:p>
+    <w:p>
+      <w:pPr>
+        <w:spacing w:after="811" w:line="259" w:lineRule="auto"/>
+        <w:ind w:firstLine="0"/>
+        <w:jc w:val="right"/>
+      </w:pPr>
+    </w:p>
+    <w:p>
+      <w:pPr>
+        <w:spacing w:after="811" w:line="259" w:lineRule="auto"/>
+        <w:ind w:firstLine="0"/>
+        <w:jc w:val="right"/>
+      </w:pPr>
       <w:r>
         <w:t xml:space="preserve"> </w:t>
       </w:r>
@@ -1786,6 +1621,7 @@
         <w:ind w:left="-5"/>
       </w:pPr>
       <w:r>
+        <w:lastRenderedPageBreak/>
         <w:t xml:space="preserve">Ficha del documento </w:t>
       </w:r>
     </w:p>
@@ -2465,7 +2301,6 @@
         <w:ind w:left="-5"/>
       </w:pPr>
       <w:r>
-        <w:lastRenderedPageBreak/>
         <w:t xml:space="preserve">1 Introducción </w:t>
       </w:r>
     </w:p>
@@ -2544,6 +2379,7 @@
         <w:ind w:left="1255"/>
       </w:pPr>
       <w:r>
+        <w:lastRenderedPageBreak/>
         <w:t xml:space="preserve">1.1.2 Supuestos y restricciones </w:t>
       </w:r>
     </w:p>
@@ -2804,8 +2640,6 @@
       <w:r>
         <w:t xml:space="preserve">2 Documentos referenciados </w:t>
       </w:r>
-      <w:bookmarkStart w:id="0" w:name="_GoBack"/>
-      <w:bookmarkEnd w:id="0"/>
     </w:p>
     <w:p>
       <w:pPr>
@@ -3008,15 +2842,7 @@
               </w:rPr>
             </w:pPr>
             <w:r>
-              <w:t xml:space="preserve">Especificación de Requerimientos de Software(SRS) – </w:t>
-            </w:r>
-            <w:proofErr w:type="spellStart"/>
-            <w:r>
-              <w:t>Rev</w:t>
-            </w:r>
-            <w:proofErr w:type="spellEnd"/>
-            <w:r>
-              <w:t xml:space="preserve"> </w:t>
+              <w:t xml:space="preserve">Especificación de Requerimientos de Software(SRS) – Rev </w:t>
             </w:r>
             <w:r>
               <w:rPr>
@@ -3040,15 +2866,7 @@
               <w:ind w:left="53" w:firstLine="0"/>
             </w:pPr>
             <w:r>
-              <w:t xml:space="preserve">Plan de gestión de riesgos(PGP-Riesgos)- </w:t>
-            </w:r>
-            <w:proofErr w:type="spellStart"/>
-            <w:r>
-              <w:t>Rev</w:t>
-            </w:r>
-            <w:proofErr w:type="spellEnd"/>
-            <w:r>
-              <w:t xml:space="preserve"> 1000006</w:t>
+              <w:t>Plan de gestión de riesgos(PGP-Riesgos)- Rev 1000006</w:t>
             </w:r>
           </w:p>
         </w:tc>
@@ -3249,6 +3067,7 @@
           <w:b w:val="0"/>
           <w:sz w:val="22"/>
         </w:rPr>
+        <w:lastRenderedPageBreak/>
         <w:tab/>
       </w:r>
       <w:r>
@@ -3317,70 +3136,28 @@
         <w:rPr>
           <w:u w:val="single" w:color="000000"/>
         </w:rPr>
-        <w:t>Jefe de Proyecto (</w:t>
-      </w:r>
-      <w:proofErr w:type="spellStart"/>
+        <w:t>Jefe de Proyecto (Scrum Master)</w:t>
+      </w:r>
+      <w:r>
+        <w:t xml:space="preserve">: Se encarga de supervisar la correcta aplicación de las metodologías en el desarrollo del proyecto y de la comunicación con el cliente. También se ocupa de guiar las reuniones y ayudar al equipo ante posibles problemas.  </w:t>
+      </w:r>
+    </w:p>
+    <w:p>
+      <w:pPr>
+        <w:spacing w:after="0" w:line="259" w:lineRule="auto"/>
+        <w:ind w:firstLine="0"/>
+        <w:jc w:val="left"/>
+      </w:pPr>
+      <w:r>
+        <w:t xml:space="preserve"> </w:t>
+      </w:r>
+    </w:p>
+    <w:p>
       <w:r>
         <w:rPr>
           <w:u w:val="single" w:color="000000"/>
         </w:rPr>
-        <w:t>Scrum</w:t>
-      </w:r>
-      <w:proofErr w:type="spellEnd"/>
-      <w:r>
-        <w:rPr>
-          <w:u w:val="single" w:color="000000"/>
-        </w:rPr>
-        <w:t xml:space="preserve"> Master)</w:t>
-      </w:r>
-      <w:r>
-        <w:t xml:space="preserve">: Se encarga de supervisar la correcta aplicación de las metodologías en el desarrollo del proyecto y de la comunicación con el cliente. También se ocupa de guiar las reuniones y ayudar al equipo ante posibles problemas.  </w:t>
-      </w:r>
-    </w:p>
-    <w:p>
-      <w:pPr>
-        <w:spacing w:after="0" w:line="259" w:lineRule="auto"/>
-        <w:ind w:firstLine="0"/>
-        <w:jc w:val="left"/>
-      </w:pPr>
-      <w:r>
-        <w:t xml:space="preserve"> </w:t>
-      </w:r>
-    </w:p>
-    <w:p>
-      <w:r>
-        <w:rPr>
-          <w:u w:val="single" w:color="000000"/>
-        </w:rPr>
-        <w:t>Desarrolladores (</w:t>
-      </w:r>
-      <w:proofErr w:type="spellStart"/>
-      <w:r>
-        <w:rPr>
-          <w:u w:val="single" w:color="000000"/>
-        </w:rPr>
-        <w:t>Scrum</w:t>
-      </w:r>
-      <w:proofErr w:type="spellEnd"/>
-      <w:r>
-        <w:rPr>
-          <w:u w:val="single" w:color="000000"/>
-        </w:rPr>
-        <w:t xml:space="preserve"> </w:t>
-      </w:r>
-      <w:proofErr w:type="spellStart"/>
-      <w:r>
-        <w:rPr>
-          <w:u w:val="single" w:color="000000"/>
-        </w:rPr>
-        <w:t>Team</w:t>
-      </w:r>
-      <w:proofErr w:type="spellEnd"/>
-      <w:r>
-        <w:rPr>
-          <w:u w:val="single" w:color="000000"/>
-        </w:rPr>
-        <w:t>):</w:t>
+        <w:t>Desarrolladores (Scrum Team):</w:t>
       </w:r>
       <w:r>
         <w:t xml:space="preserve"> Su trabajo es implementar las funcionalidades del sistema. </w:t>
@@ -3412,33 +3189,11 @@
         </w:rPr>
         <w:t>producto (</w:t>
       </w:r>
-      <w:proofErr w:type="spellStart"/>
       <w:r>
         <w:rPr>
           <w:u w:val="single" w:color="000000"/>
         </w:rPr>
-        <w:t>Product</w:t>
-      </w:r>
-      <w:proofErr w:type="spellEnd"/>
-      <w:r>
-        <w:rPr>
-          <w:u w:val="single" w:color="000000"/>
-        </w:rPr>
-        <w:t xml:space="preserve"> </w:t>
-      </w:r>
-      <w:proofErr w:type="spellStart"/>
-      <w:r>
-        <w:rPr>
-          <w:u w:val="single" w:color="000000"/>
-        </w:rPr>
-        <w:t>Owner</w:t>
-      </w:r>
-      <w:proofErr w:type="spellEnd"/>
-      <w:r>
-        <w:rPr>
-          <w:u w:val="single" w:color="000000"/>
-        </w:rPr>
-        <w:t xml:space="preserve">): </w:t>
+        <w:t xml:space="preserve">Product Owner): </w:t>
       </w:r>
       <w:r>
         <w:t xml:space="preserve">Conoce el producto y es el encargado de indicar los requerimientos. </w:t>
@@ -3594,7 +3349,6 @@
           <w:b w:val="0"/>
           <w:sz w:val="22"/>
         </w:rPr>
-        <w:lastRenderedPageBreak/>
         <w:tab/>
       </w:r>
       <w:r>
@@ -3622,13 +3376,8 @@
         </w:numPr>
         <w:ind w:hanging="360"/>
       </w:pPr>
-      <w:proofErr w:type="spellStart"/>
-      <w:r>
-        <w:t>Elicitación</w:t>
-      </w:r>
-      <w:proofErr w:type="spellEnd"/>
-      <w:r>
-        <w:t xml:space="preserve"> </w:t>
+      <w:r>
+        <w:t xml:space="preserve">Elicitación </w:t>
       </w:r>
     </w:p>
     <w:p>
@@ -3699,19 +3448,9 @@
         </w:numPr>
         <w:ind w:hanging="360"/>
       </w:pPr>
-      <w:proofErr w:type="spellStart"/>
-      <w:r>
-        <w:t>Loggeo</w:t>
-      </w:r>
-      <w:proofErr w:type="spellEnd"/>
-      <w:r>
-        <w:t xml:space="preserve"> y </w:t>
-      </w:r>
-      <w:proofErr w:type="spellStart"/>
-      <w:r>
-        <w:t>desloggeo</w:t>
-      </w:r>
-      <w:proofErr w:type="spellEnd"/>
+      <w:r>
+        <w:t>Loggeo y desloggeo</w:t>
+      </w:r>
     </w:p>
     <w:p>
       <w:pPr>
@@ -3815,6 +3554,7 @@
               <w:rPr>
                 <w:b/>
               </w:rPr>
+              <w:lastRenderedPageBreak/>
               <w:t xml:space="preserve">Actividad </w:t>
             </w:r>
           </w:p>
@@ -3863,21 +3603,7 @@
               <w:rPr>
                 <w:b/>
               </w:rPr>
-              <w:t>Esfuerzo (</w:t>
-            </w:r>
-            <w:proofErr w:type="spellStart"/>
-            <w:r>
-              <w:rPr>
-                <w:b/>
-              </w:rPr>
-              <w:t>hs</w:t>
-            </w:r>
-            <w:proofErr w:type="spellEnd"/>
-            <w:r>
-              <w:rPr>
-                <w:b/>
-              </w:rPr>
-              <w:t xml:space="preserve">) Unitario </w:t>
+              <w:t xml:space="preserve">Esfuerzo (hs) Unitario </w:t>
             </w:r>
           </w:p>
         </w:tc>
@@ -3901,21 +3627,7 @@
               <w:rPr>
                 <w:b/>
               </w:rPr>
-              <w:t>Esfuerzo (</w:t>
-            </w:r>
-            <w:proofErr w:type="spellStart"/>
-            <w:r>
-              <w:rPr>
-                <w:b/>
-              </w:rPr>
-              <w:t>hs</w:t>
-            </w:r>
-            <w:proofErr w:type="spellEnd"/>
-            <w:r>
-              <w:rPr>
-                <w:b/>
-              </w:rPr>
-              <w:t xml:space="preserve">) Subtotal </w:t>
+              <w:t xml:space="preserve">Esfuerzo (hs) Subtotal </w:t>
             </w:r>
           </w:p>
         </w:tc>
@@ -3940,13 +3652,8 @@
               <w:ind w:left="2" w:firstLine="0"/>
               <w:jc w:val="left"/>
             </w:pPr>
-            <w:proofErr w:type="spellStart"/>
-            <w:r>
-              <w:t>Elicitación</w:t>
-            </w:r>
-            <w:proofErr w:type="spellEnd"/>
-            <w:r>
-              <w:t xml:space="preserve"> </w:t>
+            <w:r>
+              <w:t xml:space="preserve">Elicitación </w:t>
             </w:r>
           </w:p>
         </w:tc>
@@ -4601,19 +4308,9 @@
             </w:tcBorders>
           </w:tcPr>
           <w:p>
-            <w:proofErr w:type="spellStart"/>
-            <w:r>
-              <w:t>Loggeo</w:t>
-            </w:r>
-            <w:proofErr w:type="spellEnd"/>
-            <w:r>
-              <w:t xml:space="preserve"> y </w:t>
-            </w:r>
-            <w:proofErr w:type="spellStart"/>
-            <w:r>
-              <w:t>desloggeo</w:t>
-            </w:r>
-            <w:proofErr w:type="spellEnd"/>
+            <w:r>
+              <w:t>Loggeo y desloggeo</w:t>
+            </w:r>
           </w:p>
           <w:p/>
         </w:tc>
@@ -4821,7 +4518,6 @@
           <w:b w:val="0"/>
           <w:sz w:val="22"/>
         </w:rPr>
-        <w:lastRenderedPageBreak/>
         <w:tab/>
       </w:r>
       <w:r>
@@ -4958,6 +4654,7 @@
           <w:b/>
           <w:sz w:val="26"/>
         </w:rPr>
+        <w:lastRenderedPageBreak/>
         <w:t xml:space="preserve">5.3.6 Plan de recolección de métricas </w:t>
       </w:r>
     </w:p>
@@ -5361,11 +5058,9 @@
               <w:ind w:left="108" w:firstLine="0"/>
               <w:jc w:val="left"/>
             </w:pPr>
-            <w:proofErr w:type="spellStart"/>
             <w:r>
               <w:t>ScrumManager</w:t>
             </w:r>
-            <w:proofErr w:type="spellEnd"/>
           </w:p>
         </w:tc>
         <w:tc>
@@ -5531,11 +5226,9 @@
               <w:ind w:left="108" w:firstLine="0"/>
               <w:jc w:val="left"/>
             </w:pPr>
-            <w:proofErr w:type="spellStart"/>
             <w:r>
               <w:t>ScrumManage</w:t>
             </w:r>
-            <w:proofErr w:type="spellEnd"/>
             <w:r>
               <w:t xml:space="preserve"> </w:t>
             </w:r>
@@ -5618,21 +5311,8 @@
               <w:t xml:space="preserve"> </w:t>
             </w:r>
             <w:r>
-              <w:t xml:space="preserve">El personal </w:t>
-            </w:r>
-            <w:proofErr w:type="spellStart"/>
-            <w:r>
-              <w:t>esta</w:t>
-            </w:r>
-            <w:proofErr w:type="spellEnd"/>
-            <w:r>
-              <w:t xml:space="preserve"> enfermo y no disponible en momentos </w:t>
-            </w:r>
-            <w:proofErr w:type="spellStart"/>
-            <w:r>
-              <w:t>criricos</w:t>
-            </w:r>
-            <w:proofErr w:type="spellEnd"/>
+              <w:t>El personal esta enfermo y no disponible en momentos criricos</w:t>
+            </w:r>
           </w:p>
         </w:tc>
         <w:tc>
@@ -5720,11 +5400,9 @@
             <w:r>
               <w:t xml:space="preserve"> </w:t>
             </w:r>
-            <w:proofErr w:type="spellStart"/>
             <w:r>
               <w:t>ScrumTeam</w:t>
             </w:r>
-            <w:proofErr w:type="spellEnd"/>
           </w:p>
         </w:tc>
         <w:tc>
@@ -5793,15 +5471,7 @@
               <w:jc w:val="left"/>
             </w:pPr>
             <w:r>
-              <w:t xml:space="preserve">El tiempo requerido para </w:t>
-            </w:r>
-            <w:proofErr w:type="spellStart"/>
-            <w:r>
-              <w:t>desarrolloar</w:t>
-            </w:r>
-            <w:proofErr w:type="spellEnd"/>
-            <w:r>
-              <w:t xml:space="preserve"> el software esta subestimado</w:t>
+              <w:t>El tiempo requerido para desarrolloar el software esta subestimado</w:t>
             </w:r>
           </w:p>
         </w:tc>
@@ -5886,11 +5556,9 @@
             <w:r>
               <w:t xml:space="preserve"> </w:t>
             </w:r>
-            <w:proofErr w:type="spellStart"/>
             <w:r>
               <w:t>ScrumTeam</w:t>
             </w:r>
-            <w:proofErr w:type="spellEnd"/>
           </w:p>
         </w:tc>
         <w:tc>
@@ -6056,11 +5724,9 @@
               <w:ind w:left="108" w:firstLine="0"/>
               <w:jc w:val="left"/>
             </w:pPr>
-            <w:proofErr w:type="spellStart"/>
             <w:r>
               <w:t>ScrumManager</w:t>
             </w:r>
-            <w:proofErr w:type="spellEnd"/>
           </w:p>
         </w:tc>
         <w:tc>
@@ -6100,7 +5766,6 @@
           <w:i/>
           <w:color w:val="0000FF"/>
         </w:rPr>
-        <w:lastRenderedPageBreak/>
         <w:t xml:space="preserve"> </w:t>
       </w:r>
     </w:p>
@@ -6420,23 +6085,7 @@
                 <w:rFonts w:ascii="Calibri" w:eastAsia="Calibri" w:hAnsi="Calibri"/>
                 <w:b/>
               </w:rPr>
-              <w:t xml:space="preserve"> </w:t>
-            </w:r>
-            <w:proofErr w:type="spellStart"/>
-            <w:r>
-              <w:rPr>
-                <w:rFonts w:ascii="Calibri" w:eastAsia="Calibri" w:hAnsi="Calibri"/>
-                <w:b/>
-              </w:rPr>
-              <w:t>Scrum</w:t>
-            </w:r>
-            <w:proofErr w:type="spellEnd"/>
-            <w:r>
-              <w:rPr>
-                <w:rFonts w:ascii="Calibri" w:eastAsia="Calibri" w:hAnsi="Calibri"/>
-                <w:b/>
-              </w:rPr>
-              <w:t xml:space="preserve"> Manager</w:t>
+              <w:t xml:space="preserve"> Scrum Manager</w:t>
             </w:r>
           </w:p>
         </w:tc>
@@ -6934,23 +6583,7 @@
                 <w:rFonts w:ascii="Calibri" w:eastAsia="Calibri" w:hAnsi="Calibri"/>
                 <w:b/>
               </w:rPr>
-              <w:t xml:space="preserve"> </w:t>
-            </w:r>
-            <w:proofErr w:type="spellStart"/>
-            <w:r>
-              <w:rPr>
-                <w:rFonts w:ascii="Calibri" w:eastAsia="Calibri" w:hAnsi="Calibri"/>
-                <w:b/>
-              </w:rPr>
-              <w:t>Scrum</w:t>
-            </w:r>
-            <w:proofErr w:type="spellEnd"/>
-            <w:r>
-              <w:rPr>
-                <w:rFonts w:ascii="Calibri" w:eastAsia="Calibri" w:hAnsi="Calibri"/>
-                <w:b/>
-              </w:rPr>
-              <w:t xml:space="preserve"> Manager</w:t>
+              <w:t xml:space="preserve"> Scrum Manager</w:t>
             </w:r>
           </w:p>
         </w:tc>
@@ -7385,33 +7018,8 @@
                 <w:rFonts w:ascii="Calibri" w:eastAsia="Calibri" w:hAnsi="Calibri"/>
                 <w:b/>
               </w:rPr>
-              <w:t xml:space="preserve"> </w:t>
-            </w:r>
-            <w:proofErr w:type="spellStart"/>
-            <w:r>
-              <w:rPr>
-                <w:rFonts w:ascii="Calibri" w:eastAsia="Calibri" w:hAnsi="Calibri"/>
-                <w:b/>
-              </w:rPr>
-              <w:t>Scrum</w:t>
-            </w:r>
-            <w:proofErr w:type="spellEnd"/>
-            <w:r>
-              <w:rPr>
-                <w:rFonts w:ascii="Calibri" w:eastAsia="Calibri" w:hAnsi="Calibri"/>
-                <w:b/>
-              </w:rPr>
-              <w:t xml:space="preserve"> </w:t>
-            </w:r>
-            <w:proofErr w:type="spellStart"/>
-            <w:r>
-              <w:rPr>
-                <w:rFonts w:ascii="Calibri" w:eastAsia="Calibri" w:hAnsi="Calibri"/>
-                <w:b/>
-              </w:rPr>
-              <w:t>team</w:t>
-            </w:r>
-            <w:proofErr w:type="spellEnd"/>
+              <w:t xml:space="preserve"> Scrum team</w:t>
+            </w:r>
           </w:p>
         </w:tc>
         <w:tc>
@@ -7465,7 +7073,6 @@
               <w:rPr>
                 <w:b/>
               </w:rPr>
-              <w:lastRenderedPageBreak/>
               <w:t xml:space="preserve">Estrategia de Mitigación </w:t>
             </w:r>
             <w:r>
@@ -7846,33 +7453,8 @@
                 <w:rFonts w:ascii="Calibri" w:eastAsia="Calibri" w:hAnsi="Calibri"/>
                 <w:b/>
               </w:rPr>
-              <w:t xml:space="preserve"> </w:t>
-            </w:r>
-            <w:proofErr w:type="spellStart"/>
-            <w:r>
-              <w:rPr>
-                <w:rFonts w:ascii="Calibri" w:eastAsia="Calibri" w:hAnsi="Calibri"/>
-                <w:b/>
-              </w:rPr>
-              <w:t>Scrum</w:t>
-            </w:r>
-            <w:proofErr w:type="spellEnd"/>
-            <w:r>
-              <w:rPr>
-                <w:rFonts w:ascii="Calibri" w:eastAsia="Calibri" w:hAnsi="Calibri"/>
-                <w:b/>
-              </w:rPr>
-              <w:t xml:space="preserve"> </w:t>
-            </w:r>
-            <w:proofErr w:type="spellStart"/>
-            <w:r>
-              <w:rPr>
-                <w:rFonts w:ascii="Calibri" w:eastAsia="Calibri" w:hAnsi="Calibri"/>
-                <w:b/>
-              </w:rPr>
-              <w:t>team</w:t>
-            </w:r>
-            <w:proofErr w:type="spellEnd"/>
+              <w:t xml:space="preserve"> Scrum team</w:t>
+            </w:r>
           </w:p>
         </w:tc>
         <w:tc>
@@ -7926,6 +7508,7 @@
               <w:rPr>
                 <w:b/>
               </w:rPr>
+              <w:lastRenderedPageBreak/>
               <w:t xml:space="preserve">Estrategia de Mitigación </w:t>
             </w:r>
             <w:r>
@@ -7954,35 +7537,7 @@
               <w:rPr>
                 <w:b/>
               </w:rPr>
-              <w:t xml:space="preserve">El desarrollo del software lleva su tiempo y para ello es fundamental la comunicación con el </w:t>
-            </w:r>
-            <w:proofErr w:type="spellStart"/>
-            <w:r>
-              <w:rPr>
-                <w:b/>
-              </w:rPr>
-              <w:t>Scrum</w:t>
-            </w:r>
-            <w:proofErr w:type="spellEnd"/>
-            <w:r>
-              <w:rPr>
-                <w:b/>
-              </w:rPr>
-              <w:t xml:space="preserve"> </w:t>
-            </w:r>
-            <w:proofErr w:type="spellStart"/>
-            <w:r>
-              <w:rPr>
-                <w:b/>
-              </w:rPr>
-              <w:t>Team</w:t>
-            </w:r>
-            <w:proofErr w:type="spellEnd"/>
-            <w:r>
-              <w:rPr>
-                <w:b/>
-              </w:rPr>
-              <w:t xml:space="preserve"> y hacerles saber que no deben subestimarlo. Otra causa puede ser componentes comprados que puedan disminuir el tiempo en el desarrollo.</w:t>
+              <w:t>El desarrollo del software lleva su tiempo y para ello es fundamental la comunicación con el Scrum Team y hacerles saber que no deben subestimarlo. Otra causa puede ser componentes comprados que puedan disminuir el tiempo en el desarrollo.</w:t>
             </w:r>
           </w:p>
         </w:tc>
@@ -8184,39 +7739,7 @@
                 <w:rFonts w:ascii="Calibri" w:eastAsia="Calibri" w:hAnsi="Calibri"/>
                 <w:b/>
               </w:rPr>
-              <w:t xml:space="preserve"> La entrega de documentos tales como  </w:t>
-            </w:r>
-            <w:proofErr w:type="spellStart"/>
-            <w:r>
-              <w:rPr>
-                <w:rFonts w:ascii="Calibri" w:eastAsia="Calibri" w:hAnsi="Calibri"/>
-                <w:b/>
-              </w:rPr>
-              <w:t>Srs</w:t>
-            </w:r>
-            <w:proofErr w:type="spellEnd"/>
-            <w:r>
-              <w:rPr>
-                <w:rFonts w:ascii="Calibri" w:eastAsia="Calibri" w:hAnsi="Calibri"/>
-                <w:b/>
-              </w:rPr>
-              <w:t xml:space="preserve">, entrevistas, </w:t>
-            </w:r>
-            <w:proofErr w:type="spellStart"/>
-            <w:r>
-              <w:rPr>
-                <w:rFonts w:ascii="Calibri" w:eastAsia="Calibri" w:hAnsi="Calibri"/>
-                <w:b/>
-              </w:rPr>
-              <w:t>etc</w:t>
-            </w:r>
-            <w:proofErr w:type="spellEnd"/>
-            <w:r>
-              <w:rPr>
-                <w:rFonts w:ascii="Calibri" w:eastAsia="Calibri" w:hAnsi="Calibri"/>
-                <w:b/>
-              </w:rPr>
-              <w:t xml:space="preserve">, podría llegar a retrasarse </w:t>
+              <w:t xml:space="preserve"> La entrega de documentos tales como  Srs, entrevistas, etc, podría llegar a retrasarse </w:t>
             </w:r>
           </w:p>
         </w:tc>
@@ -8359,23 +7882,7 @@
                 <w:rFonts w:ascii="Calibri" w:eastAsia="Calibri" w:hAnsi="Calibri"/>
                 <w:b/>
               </w:rPr>
-              <w:t xml:space="preserve"> </w:t>
-            </w:r>
-            <w:proofErr w:type="spellStart"/>
-            <w:r>
-              <w:rPr>
-                <w:rFonts w:ascii="Calibri" w:eastAsia="Calibri" w:hAnsi="Calibri"/>
-                <w:b/>
-              </w:rPr>
-              <w:t>Scrum</w:t>
-            </w:r>
-            <w:proofErr w:type="spellEnd"/>
-            <w:r>
-              <w:rPr>
-                <w:rFonts w:ascii="Calibri" w:eastAsia="Calibri" w:hAnsi="Calibri"/>
-                <w:b/>
-              </w:rPr>
-              <w:t xml:space="preserve"> Manager</w:t>
+              <w:t xml:space="preserve"> Scrum Manager</w:t>
             </w:r>
           </w:p>
         </w:tc>
@@ -8570,7 +8077,6 @@
         <w:ind w:left="-5"/>
       </w:pPr>
       <w:r>
-        <w:lastRenderedPageBreak/>
         <w:t xml:space="preserve">6 Planes de procesos técnicos </w:t>
       </w:r>
     </w:p>
@@ -8604,15 +8110,7 @@
         <w:ind w:left="708"/>
       </w:pPr>
       <w:r>
-        <w:t xml:space="preserve">Se utiliza la metodología ágil </w:t>
-      </w:r>
-      <w:proofErr w:type="spellStart"/>
-      <w:r>
-        <w:t>Scrum</w:t>
-      </w:r>
-      <w:proofErr w:type="spellEnd"/>
-      <w:r>
-        <w:t xml:space="preserve">, la cual prioriza la realización del proyecto con un número reducido del personal, proporcionando una alta incentivación y motivación del mismo. Se basa en herramientas incrementales e iterativas con entregas periódicas del avance en las funcionalidades del producto.  </w:t>
+        <w:t xml:space="preserve">Se utiliza la metodología ágil Scrum, la cual prioriza la realización del proyecto con un número reducido del personal, proporcionando una alta incentivación y motivación del mismo. Se basa en herramientas incrementales e iterativas con entregas periódicas del avance en las funcionalidades del producto.  </w:t>
       </w:r>
     </w:p>
     <w:p>
@@ -8664,13 +8162,8 @@
         <w:t xml:space="preserve"> para el desarrollo del s</w:t>
       </w:r>
       <w:r>
-        <w:t xml:space="preserve">istema y, por otra parte, </w:t>
-      </w:r>
-      <w:proofErr w:type="spellStart"/>
-      <w:r>
-        <w:t>MySQL</w:t>
-      </w:r>
-      <w:proofErr w:type="spellEnd"/>
+        <w:t>istema y, por otra parte, MySQL</w:t>
+      </w:r>
       <w:r>
         <w:t xml:space="preserve"> para la manipulación de las bases de datos. </w:t>
       </w:r>
@@ -8724,6 +8217,7 @@
         <w:ind w:left="600"/>
       </w:pPr>
       <w:r>
+        <w:lastRenderedPageBreak/>
         <w:t xml:space="preserve">No aplicable. </w:t>
       </w:r>
     </w:p>
@@ -9056,7 +8550,6 @@
           <w:b/>
           <w:sz w:val="28"/>
         </w:rPr>
-        <w:lastRenderedPageBreak/>
         <w:t xml:space="preserve">Plan de aseguramiento de calidad </w:t>
       </w:r>
     </w:p>
@@ -9192,6 +8685,7 @@
         <w:jc w:val="left"/>
       </w:pPr>
       <w:r>
+        <w:lastRenderedPageBreak/>
         <w:t xml:space="preserve"> </w:t>
       </w:r>
     </w:p>

</xml_diff>

<commit_message>
Correcciones de PGP- Riesgos - Interfaces
</commit_message>
<xml_diff>
--- a/Plan de Proyecto.docx
+++ b/Plan de Proyecto.docx
@@ -2163,7 +2163,21 @@
         <w:rPr>
           <w:u w:val="single" w:color="000000"/>
         </w:rPr>
-        <w:t xml:space="preserve">Jefe de Proyecto (Scrum </w:t>
+        <w:t>Jefe de Proyecto (</w:t>
+      </w:r>
+      <w:proofErr w:type="spellStart"/>
+      <w:r>
+        <w:rPr>
+          <w:u w:val="single" w:color="000000"/>
+        </w:rPr>
+        <w:t>Scrum</w:t>
+      </w:r>
+      <w:proofErr w:type="spellEnd"/>
+      <w:r>
+        <w:rPr>
+          <w:u w:val="single" w:color="000000"/>
+        </w:rPr>
+        <w:t xml:space="preserve"> </w:t>
       </w:r>
       <w:proofErr w:type="spellStart"/>
       <w:r>
@@ -2439,13 +2453,8 @@
         </w:numPr>
         <w:ind w:hanging="360"/>
       </w:pPr>
-      <w:proofErr w:type="spellStart"/>
-      <w:r>
-        <w:t>Elicitación</w:t>
-      </w:r>
-      <w:proofErr w:type="spellEnd"/>
-      <w:r>
-        <w:t xml:space="preserve"> </w:t>
+      <w:r>
+        <w:t xml:space="preserve">Elicitación </w:t>
       </w:r>
     </w:p>
     <w:p>
@@ -2730,13 +2739,8 @@
               <w:ind w:left="2" w:firstLine="0"/>
               <w:jc w:val="left"/>
             </w:pPr>
-            <w:proofErr w:type="spellStart"/>
-            <w:r>
-              <w:t>Elicitación</w:t>
-            </w:r>
-            <w:proofErr w:type="spellEnd"/>
-            <w:r>
-              <w:t xml:space="preserve"> </w:t>
+            <w:r>
+              <w:t xml:space="preserve">Elicitación </w:t>
             </w:r>
           </w:p>
         </w:tc>
@@ -2896,8 +2900,16 @@
             <w:r>
               <w:t xml:space="preserve"> </w:t>
             </w:r>
+            <w:commentRangeStart w:id="1"/>
             <w:r>
               <w:t>24</w:t>
+            </w:r>
+            <w:commentRangeEnd w:id="1"/>
+            <w:r>
+              <w:rPr>
+                <w:rStyle w:val="Refdecomentario"/>
+              </w:rPr>
+              <w:commentReference w:id="1"/>
             </w:r>
           </w:p>
         </w:tc>
@@ -4419,7 +4431,24 @@
         <w:jc w:val="left"/>
       </w:pPr>
       <w:r>
-        <w:t>N/A</w:t>
+        <w:rPr>
+          <w:highlight w:val="yellow"/>
+        </w:rPr>
+        <w:t>N/</w:t>
+      </w:r>
+      <w:commentRangeStart w:id="2"/>
+      <w:r>
+        <w:rPr>
+          <w:highlight w:val="yellow"/>
+        </w:rPr>
+        <w:t>A</w:t>
+      </w:r>
+      <w:commentRangeEnd w:id="2"/>
+      <w:r>
+        <w:rPr>
+          <w:rStyle w:val="Refdecomentario"/>
+        </w:rPr>
+        <w:commentReference w:id="2"/>
       </w:r>
       <w:r>
         <w:t xml:space="preserve"> </w:t>
@@ -4644,6 +4673,7 @@
         </w:rPr>
         <w:tab/>
       </w:r>
+      <w:commentRangeStart w:id="3"/>
       <w:r>
         <w:t>Plan de administración de riesgos</w:t>
       </w:r>
@@ -4653,6 +4683,14 @@
           <w:color w:val="0000FF"/>
         </w:rPr>
         <w:t xml:space="preserve"> </w:t>
+      </w:r>
+      <w:commentRangeEnd w:id="3"/>
+      <w:r>
+        <w:rPr>
+          <w:rStyle w:val="Refdecomentario"/>
+          <w:b w:val="0"/>
+        </w:rPr>
+        <w:commentReference w:id="3"/>
       </w:r>
     </w:p>
     <w:p/>
@@ -4888,8 +4926,16 @@
             <w:pPr>
               <w:jc w:val="center"/>
             </w:pPr>
+            <w:commentRangeStart w:id="4"/>
             <w:r>
               <w:t>N/A</w:t>
+            </w:r>
+            <w:commentRangeEnd w:id="4"/>
+            <w:r>
+              <w:rPr>
+                <w:rStyle w:val="Refdecomentario"/>
+              </w:rPr>
+              <w:commentReference w:id="4"/>
             </w:r>
           </w:p>
         </w:tc>
@@ -6380,11 +6426,21 @@
                 <w:b/>
               </w:rPr>
             </w:pPr>
+            <w:commentRangeStart w:id="5"/>
             <w:r>
               <w:rPr>
                 <w:b/>
               </w:rPr>
               <w:t>Alertar al cliente de las posibles demoras que habrá en la entrega, asesorando la imposibilidad de entregar el proyecto en fecha.</w:t>
+            </w:r>
+            <w:commentRangeEnd w:id="5"/>
+            <w:r>
+              <w:rPr>
+                <w:rStyle w:val="Refdecomentario"/>
+                <w:rFonts w:eastAsia="Arial" w:cs="Arial"/>
+                <w:color w:val="000000"/>
+              </w:rPr>
+              <w:commentReference w:id="5"/>
             </w:r>
           </w:p>
           <w:p>
@@ -6785,7 +6841,23 @@
                 <w:rFonts w:ascii="Calibri" w:eastAsia="Calibri" w:hAnsi="Calibri"/>
                 <w:b/>
               </w:rPr>
-              <w:t xml:space="preserve"> Scrum </w:t>
+              <w:t xml:space="preserve"> </w:t>
+            </w:r>
+            <w:proofErr w:type="spellStart"/>
+            <w:r>
+              <w:rPr>
+                <w:rFonts w:ascii="Calibri" w:eastAsia="Calibri" w:hAnsi="Calibri"/>
+                <w:b/>
+              </w:rPr>
+              <w:t>Scrum</w:t>
+            </w:r>
+            <w:proofErr w:type="spellEnd"/>
+            <w:r>
+              <w:rPr>
+                <w:rFonts w:ascii="Calibri" w:eastAsia="Calibri" w:hAnsi="Calibri"/>
+                <w:b/>
+              </w:rPr>
+              <w:t xml:space="preserve"> </w:t>
             </w:r>
             <w:proofErr w:type="spellStart"/>
             <w:r>
@@ -6877,7 +6949,29 @@
               <w:rPr>
                 <w:b/>
               </w:rPr>
-              <w:t>El equipo desarrollador contara con la falta de personal por problemas personales, habiendo que solucionar esto de modo a que no afecte al desarrollo del proyecto.</w:t>
+              <w:t xml:space="preserve">El equipo desarrollador </w:t>
+            </w:r>
+            <w:commentRangeStart w:id="6"/>
+            <w:r>
+              <w:rPr>
+                <w:b/>
+              </w:rPr>
+              <w:t xml:space="preserve">contara con la falta de personal </w:t>
+            </w:r>
+            <w:commentRangeEnd w:id="6"/>
+            <w:r>
+              <w:rPr>
+                <w:rStyle w:val="Refdecomentario"/>
+                <w:rFonts w:eastAsia="Arial" w:cs="Arial"/>
+                <w:color w:val="000000"/>
+              </w:rPr>
+              <w:commentReference w:id="6"/>
+            </w:r>
+            <w:r>
+              <w:rPr>
+                <w:b/>
+              </w:rPr>
+              <w:t>por problemas personales, habiendo que solucionar esto de modo a que no afecte al desarrollo del proyecto.</w:t>
             </w:r>
           </w:p>
         </w:tc>
@@ -7311,7 +7405,23 @@
                 <w:rFonts w:ascii="Calibri" w:eastAsia="Calibri" w:hAnsi="Calibri"/>
                 <w:b/>
               </w:rPr>
-              <w:t xml:space="preserve"> Scrum </w:t>
+              <w:t xml:space="preserve"> </w:t>
+            </w:r>
+            <w:proofErr w:type="spellStart"/>
+            <w:r>
+              <w:rPr>
+                <w:rFonts w:ascii="Calibri" w:eastAsia="Calibri" w:hAnsi="Calibri"/>
+                <w:b/>
+              </w:rPr>
+              <w:t>Scrum</w:t>
+            </w:r>
+            <w:proofErr w:type="spellEnd"/>
+            <w:r>
+              <w:rPr>
+                <w:rFonts w:ascii="Calibri" w:eastAsia="Calibri" w:hAnsi="Calibri"/>
+                <w:b/>
+              </w:rPr>
+              <w:t xml:space="preserve"> </w:t>
             </w:r>
             <w:proofErr w:type="spellStart"/>
             <w:r>
@@ -7399,11 +7509,21 @@
                 <w:b/>
               </w:rPr>
             </w:pPr>
+            <w:commentRangeStart w:id="7"/>
             <w:r>
               <w:rPr>
                 <w:b/>
               </w:rPr>
               <w:t>El desarrollo del software lleva su tiempo y para ello es fundamental la comunicación con el Scrum Team y hacerles saber que no deben subestimarlo, ya que es un factor fundamental.</w:t>
+            </w:r>
+            <w:commentRangeEnd w:id="7"/>
+            <w:r>
+              <w:rPr>
+                <w:rStyle w:val="Refdecomentario"/>
+                <w:rFonts w:eastAsia="Arial" w:cs="Arial"/>
+                <w:color w:val="000000"/>
+              </w:rPr>
+              <w:commentReference w:id="7"/>
             </w:r>
           </w:p>
         </w:tc>
@@ -7439,12 +7559,20 @@
                 <w:b/>
               </w:rPr>
             </w:pPr>
+            <w:commentRangeStart w:id="8"/>
             <w:r>
               <w:rPr>
                 <w:rFonts w:ascii="Calibri" w:eastAsia="Calibri" w:hAnsi="Calibri"/>
                 <w:b/>
               </w:rPr>
               <w:t>Indagar, investigar sobre proyectos ajenos o anteriores para poder sacar un tiempo realista, sobre cada modulo del proyecto.</w:t>
+            </w:r>
+            <w:commentRangeEnd w:id="8"/>
+            <w:r>
+              <w:rPr>
+                <w:rStyle w:val="Refdecomentario"/>
+              </w:rPr>
+              <w:commentReference w:id="8"/>
             </w:r>
           </w:p>
         </w:tc>
@@ -8391,11 +8519,21 @@
                 <w:b/>
               </w:rPr>
             </w:pPr>
+            <w:commentRangeStart w:id="9"/>
             <w:r>
               <w:rPr>
                 <w:b/>
               </w:rPr>
               <w:t xml:space="preserve">La entrega del proyecto podría retrasarse debido a la incorporación de nuevas piezas de software o hardware específicos desconocidos necesarios para la elaboración del producto. </w:t>
+            </w:r>
+            <w:commentRangeEnd w:id="9"/>
+            <w:r>
+              <w:rPr>
+                <w:rStyle w:val="Refdecomentario"/>
+                <w:rFonts w:eastAsia="Arial" w:cs="Arial"/>
+                <w:color w:val="000000"/>
+              </w:rPr>
+              <w:commentReference w:id="9"/>
             </w:r>
           </w:p>
         </w:tc>
@@ -8431,12 +8569,20 @@
                 <w:b/>
               </w:rPr>
             </w:pPr>
+            <w:commentRangeStart w:id="10"/>
             <w:r>
               <w:rPr>
                 <w:rFonts w:ascii="Calibri" w:eastAsia="Calibri" w:hAnsi="Calibri"/>
                 <w:b/>
               </w:rPr>
               <w:t>Capacitar arduamente y velozmente al personal encargado de utilizar esas nuevas piezas necesarias para la realización del proyecto.</w:t>
+            </w:r>
+            <w:commentRangeEnd w:id="10"/>
+            <w:r>
+              <w:rPr>
+                <w:rStyle w:val="Refdecomentario"/>
+              </w:rPr>
+              <w:commentReference w:id="10"/>
             </w:r>
           </w:p>
         </w:tc>
@@ -8823,11 +8969,21 @@
                 <w:b/>
               </w:rPr>
             </w:pPr>
+            <w:commentRangeStart w:id="11"/>
             <w:r>
               <w:rPr>
                 <w:b/>
               </w:rPr>
               <w:t>La entrega del proyecto podría retrasarse debido a la falta de servicios tales como, luz, internet, servicio específicos, por parte de aquellas empresas privadas responsables de proveerlos.</w:t>
+            </w:r>
+            <w:commentRangeEnd w:id="11"/>
+            <w:r>
+              <w:rPr>
+                <w:rStyle w:val="Refdecomentario"/>
+                <w:rFonts w:eastAsia="Arial" w:cs="Arial"/>
+                <w:color w:val="000000"/>
+              </w:rPr>
+              <w:commentReference w:id="11"/>
             </w:r>
           </w:p>
         </w:tc>
@@ -8863,12 +9019,20 @@
                 <w:b/>
               </w:rPr>
             </w:pPr>
+            <w:commentRangeStart w:id="12"/>
             <w:r>
               <w:rPr>
                 <w:rFonts w:ascii="Calibri" w:eastAsia="Calibri" w:hAnsi="Calibri"/>
                 <w:b/>
               </w:rPr>
               <w:t>Estar en contacto constantemente con aquellas empresas comprometidas a brindar sus servicios sin interrupciones, como equipos que puedan reemplazar esos servicios momentáneamente.</w:t>
+            </w:r>
+            <w:commentRangeEnd w:id="12"/>
+            <w:r>
+              <w:rPr>
+                <w:rStyle w:val="Refdecomentario"/>
+              </w:rPr>
+              <w:commentReference w:id="12"/>
             </w:r>
           </w:p>
         </w:tc>
@@ -9737,18 +9901,265 @@
       </w:r>
     </w:p>
     <w:sectPr>
-      <w:headerReference w:type="even" r:id="rId7"/>
-      <w:headerReference w:type="default" r:id="rId8"/>
-      <w:footerReference w:type="even" r:id="rId9"/>
-      <w:footerReference w:type="default" r:id="rId10"/>
-      <w:headerReference w:type="first" r:id="rId11"/>
-      <w:footerReference w:type="first" r:id="rId12"/>
+      <w:headerReference w:type="even" r:id="rId9"/>
+      <w:headerReference w:type="default" r:id="rId10"/>
+      <w:footerReference w:type="even" r:id="rId11"/>
+      <w:footerReference w:type="default" r:id="rId12"/>
+      <w:headerReference w:type="first" r:id="rId13"/>
+      <w:footerReference w:type="first" r:id="rId14"/>
       <w:pgSz w:w="11906" w:h="16838"/>
       <w:pgMar w:top="1781" w:right="1700" w:bottom="1646" w:left="1702" w:header="778" w:footer="709" w:gutter="0"/>
       <w:cols w:space="720"/>
     </w:sectPr>
   </w:body>
 </w:document>
+</file>
+
+<file path=word/comments.xml><?xml version="1.0" encoding="utf-8"?>
+<w:comments xmlns:ve="http://schemas.openxmlformats.org/markup-compatibility/2006" xmlns:o="urn:schemas-microsoft-com:office:office" xmlns:r="http://schemas.openxmlformats.org/officeDocument/2006/relationships" xmlns:m="http://schemas.openxmlformats.org/officeDocument/2006/math" xmlns:v="urn:schemas-microsoft-com:vml" xmlns:wp="http://schemas.openxmlformats.org/drawingml/2006/wordprocessingDrawing" xmlns:w10="urn:schemas-microsoft-com:office:word" xmlns:w="http://schemas.openxmlformats.org/wordprocessingml/2006/main" xmlns:wne="http://schemas.microsoft.com/office/word/2006/wordml">
+  <w:comment w:id="1" w:author="Ariel" w:date="2014-06-25T10:48:00Z" w:initials="A">
+    <w:p>
+      <w:pPr>
+        <w:pStyle w:val="Textocomentario"/>
+      </w:pPr>
+      <w:r>
+        <w:rPr>
+          <w:rStyle w:val="Refdecomentario"/>
+        </w:rPr>
+        <w:annotationRef/>
+      </w:r>
+      <w:r>
+        <w:t>4 x 2 = 8</w:t>
+      </w:r>
+    </w:p>
+  </w:comment>
+  <w:comment w:id="2" w:author="Ariel" w:date="2014-06-25T10:50:00Z" w:initials="A">
+    <w:p>
+      <w:pPr>
+        <w:pStyle w:val="Textocomentario"/>
+        <w:ind w:firstLine="0"/>
+      </w:pPr>
+      <w:r>
+        <w:rPr>
+          <w:rStyle w:val="Refdecomentario"/>
+        </w:rPr>
+        <w:annotationRef/>
+      </w:r>
+      <w:r>
+        <w:t xml:space="preserve">Aplica y es el valor de la hora de cada rol por la cantidad de horas presupuestadas </w:t>
+      </w:r>
+      <w:proofErr w:type="spellStart"/>
+      <w:r>
+        <w:t>mas</w:t>
+      </w:r>
+      <w:proofErr w:type="spellEnd"/>
+      <w:r>
+        <w:t xml:space="preserve"> gastos extras  si corresponde</w:t>
+      </w:r>
+    </w:p>
+  </w:comment>
+  <w:comment w:id="3" w:author="Ariel" w:date="2014-06-25T10:52:00Z" w:initials="A">
+    <w:p>
+      <w:pPr>
+        <w:pStyle w:val="Textocomentario"/>
+      </w:pPr>
+      <w:r>
+        <w:rPr>
+          <w:rStyle w:val="Refdecomentario"/>
+        </w:rPr>
+        <w:annotationRef/>
+      </w:r>
+      <w:r>
+        <w:t>Falta la línea de corte</w:t>
+      </w:r>
+    </w:p>
+  </w:comment>
+  <w:comment w:id="4" w:author="Ariel" w:date="2014-06-25T10:51:00Z" w:initials="A">
+    <w:p>
+      <w:pPr>
+        <w:pStyle w:val="Textocomentario"/>
+      </w:pPr>
+      <w:r>
+        <w:rPr>
+          <w:rStyle w:val="Refdecomentario"/>
+        </w:rPr>
+        <w:annotationRef/>
+      </w:r>
+      <w:proofErr w:type="spellStart"/>
+      <w:r>
+        <w:t>Ocurrio</w:t>
+      </w:r>
+      <w:proofErr w:type="spellEnd"/>
+      <w:r>
+        <w:t xml:space="preserve"> o no </w:t>
+      </w:r>
+      <w:proofErr w:type="spellStart"/>
+      <w:r>
+        <w:t>ocurrio</w:t>
+      </w:r>
+      <w:proofErr w:type="spellEnd"/>
+    </w:p>
+  </w:comment>
+  <w:comment w:id="5" w:author="Ariel" w:date="2014-06-25T10:53:00Z" w:initials="A">
+    <w:p>
+      <w:pPr>
+        <w:pStyle w:val="Textocomentario"/>
+      </w:pPr>
+      <w:r>
+        <w:rPr>
+          <w:rStyle w:val="Refdecomentario"/>
+        </w:rPr>
+        <w:annotationRef/>
+      </w:r>
+      <w:r>
+        <w:t>Ajustar el plan de trabajo???</w:t>
+      </w:r>
+    </w:p>
+    <w:p>
+      <w:pPr>
+        <w:pStyle w:val="Textocomentario"/>
+      </w:pPr>
+    </w:p>
+  </w:comment>
+  <w:comment w:id="6" w:author="Ariel" w:date="2014-06-25T10:55:00Z" w:initials="A">
+    <w:p>
+      <w:pPr>
+        <w:pStyle w:val="Textocomentario"/>
+      </w:pPr>
+      <w:r>
+        <w:rPr>
+          <w:rStyle w:val="Refdecomentario"/>
+        </w:rPr>
+        <w:annotationRef/>
+      </w:r>
+      <w:r>
+        <w:t>¿??? Y como lo arreglan</w:t>
+      </w:r>
+    </w:p>
+  </w:comment>
+  <w:comment w:id="7" w:author="Ariel" w:date="2014-06-25T11:00:00Z" w:initials="A">
+    <w:p>
+      <w:pPr>
+        <w:pStyle w:val="Textocomentario"/>
+      </w:pPr>
+      <w:r>
+        <w:rPr>
+          <w:rStyle w:val="Refdecomentario"/>
+        </w:rPr>
+        <w:annotationRef/>
+      </w:r>
+      <w:r>
+        <w:t>Sería lo del plan de contingencia</w:t>
+      </w:r>
+    </w:p>
+  </w:comment>
+  <w:comment w:id="8" w:author="Ariel" w:date="2014-06-25T10:59:00Z" w:initials="A">
+    <w:p>
+      <w:pPr>
+        <w:pStyle w:val="Textocomentario"/>
+      </w:pPr>
+      <w:r>
+        <w:rPr>
+          <w:rStyle w:val="Refdecomentario"/>
+        </w:rPr>
+        <w:annotationRef/>
+      </w:r>
+      <w:r>
+        <w:t xml:space="preserve">Si uso el plan de contingencias es </w:t>
+      </w:r>
+      <w:proofErr w:type="spellStart"/>
+      <w:r>
+        <w:t>por que</w:t>
+      </w:r>
+      <w:proofErr w:type="spellEnd"/>
+      <w:r>
+        <w:t xml:space="preserve"> ya fue mal calculado </w:t>
+      </w:r>
+    </w:p>
+    <w:p>
+      <w:pPr>
+        <w:pStyle w:val="Textocomentario"/>
+      </w:pPr>
+    </w:p>
+  </w:comment>
+  <w:comment w:id="9" w:author="Ariel" w:date="2014-06-25T11:03:00Z" w:initials="A">
+    <w:p>
+      <w:pPr>
+        <w:pStyle w:val="Textocomentario"/>
+      </w:pPr>
+      <w:r>
+        <w:rPr>
+          <w:rStyle w:val="Refdecomentario"/>
+        </w:rPr>
+        <w:annotationRef/>
+      </w:r>
+      <w:r>
+        <w:t xml:space="preserve">No es una </w:t>
+      </w:r>
+      <w:proofErr w:type="spellStart"/>
+      <w:r>
+        <w:t>mitigacion</w:t>
+      </w:r>
+      <w:proofErr w:type="spellEnd"/>
+    </w:p>
+  </w:comment>
+  <w:comment w:id="10" w:author="Ariel" w:date="2014-06-25T11:03:00Z" w:initials="A">
+    <w:p>
+      <w:pPr>
+        <w:pStyle w:val="Textocomentario"/>
+      </w:pPr>
+      <w:r>
+        <w:rPr>
+          <w:rStyle w:val="Refdecomentario"/>
+        </w:rPr>
+        <w:annotationRef/>
+      </w:r>
+      <w:r>
+        <w:t>No es un plan de contingencia</w:t>
+      </w:r>
+    </w:p>
+  </w:comment>
+  <w:comment w:id="11" w:author="Ariel" w:date="2014-06-25T11:04:00Z" w:initials="A">
+    <w:p>
+      <w:pPr>
+        <w:pStyle w:val="Textocomentario"/>
+      </w:pPr>
+      <w:r>
+        <w:rPr>
+          <w:rStyle w:val="Refdecomentario"/>
+        </w:rPr>
+        <w:annotationRef/>
+      </w:r>
+      <w:r>
+        <w:t xml:space="preserve">No es </w:t>
+      </w:r>
+      <w:proofErr w:type="spellStart"/>
+      <w:r>
+        <w:t>mitigacion</w:t>
+      </w:r>
+      <w:proofErr w:type="spellEnd"/>
+    </w:p>
+  </w:comment>
+  <w:comment w:id="12" w:author="Ariel" w:date="2014-06-25T11:04:00Z" w:initials="A">
+    <w:p>
+      <w:pPr>
+        <w:pStyle w:val="Textocomentario"/>
+      </w:pPr>
+      <w:r>
+        <w:rPr>
+          <w:rStyle w:val="Refdecomentario"/>
+        </w:rPr>
+        <w:annotationRef/>
+      </w:r>
+      <w:r>
+        <w:t xml:space="preserve">No es un plan de </w:t>
+      </w:r>
+      <w:r>
+        <w:t>contingencia</w:t>
+      </w:r>
+    </w:p>
+  </w:comment>
+</w:comments>
 </file>
 
 <file path=word/endnotes.xml><?xml version="1.0" encoding="utf-8"?>
@@ -10159,14 +10570,7 @@
         <w:b/>
         <w:color w:val="241A61"/>
       </w:rPr>
-      <w:t>SLCB</w:t>
-    </w:r>
-    <w:r>
-      <w:rPr>
-        <w:b/>
-        <w:color w:val="241A61"/>
-      </w:rPr>
-      <w:t xml:space="preserve"> </w:t>
+      <w:t xml:space="preserve">SLCB </w:t>
     </w:r>
   </w:p>
   <w:p>
@@ -10337,14 +10741,7 @@
         <w:b/>
         <w:color w:val="241A61"/>
       </w:rPr>
-      <w:t>SLCB</w:t>
-    </w:r>
-    <w:r>
-      <w:rPr>
-        <w:b/>
-        <w:color w:val="241A61"/>
-      </w:rPr>
-      <w:t xml:space="preserve"> </w:t>
+      <w:t xml:space="preserve">SLCB </w:t>
     </w:r>
   </w:p>
   <w:p>
@@ -10357,19 +10754,7 @@
       <w:rPr>
         <w:color w:val="241A61"/>
       </w:rPr>
-      <w:t>Rev. 1</w:t>
-    </w:r>
-    <w:r>
-      <w:rPr>
-        <w:color w:val="241A61"/>
-      </w:rPr>
-      <w:t>000007</w:t>
-    </w:r>
-    <w:r>
-      <w:rPr>
-        <w:color w:val="241A61"/>
-      </w:rPr>
-      <w:t xml:space="preserve"> </w:t>
+      <w:t xml:space="preserve">Rev. 1000007 </w:t>
     </w:r>
   </w:p>
   <w:p>
@@ -11972,6 +12357,104 @@
       <w:sz w:val="20"/>
     </w:rPr>
   </w:style>
+  <w:style w:type="character" w:styleId="Refdecomentario">
+    <w:name w:val="annotation reference"/>
+    <w:basedOn w:val="Fuentedeprrafopredeter"/>
+    <w:uiPriority w:val="99"/>
+    <w:semiHidden/>
+    <w:unhideWhenUsed/>
+    <w:rsid w:val="00F248BE"/>
+    <w:rPr>
+      <w:sz w:val="16"/>
+      <w:szCs w:val="16"/>
+    </w:rPr>
+  </w:style>
+  <w:style w:type="paragraph" w:styleId="Textocomentario">
+    <w:name w:val="annotation text"/>
+    <w:basedOn w:val="Normal"/>
+    <w:link w:val="TextocomentarioCar"/>
+    <w:uiPriority w:val="99"/>
+    <w:semiHidden/>
+    <w:unhideWhenUsed/>
+    <w:rsid w:val="00F248BE"/>
+    <w:pPr>
+      <w:spacing w:line="240" w:lineRule="auto"/>
+    </w:pPr>
+    <w:rPr>
+      <w:szCs w:val="20"/>
+    </w:rPr>
+  </w:style>
+  <w:style w:type="character" w:customStyle="1" w:styleId="TextocomentarioCar">
+    <w:name w:val="Texto comentario Car"/>
+    <w:basedOn w:val="Fuentedeprrafopredeter"/>
+    <w:link w:val="Textocomentario"/>
+    <w:uiPriority w:val="99"/>
+    <w:semiHidden/>
+    <w:rsid w:val="00F248BE"/>
+    <w:rPr>
+      <w:rFonts w:ascii="Arial" w:eastAsia="Arial" w:hAnsi="Arial" w:cs="Arial"/>
+      <w:color w:val="000000"/>
+      <w:sz w:val="20"/>
+      <w:szCs w:val="20"/>
+    </w:rPr>
+  </w:style>
+  <w:style w:type="paragraph" w:styleId="Asuntodelcomentario">
+    <w:name w:val="annotation subject"/>
+    <w:basedOn w:val="Textocomentario"/>
+    <w:next w:val="Textocomentario"/>
+    <w:link w:val="AsuntodelcomentarioCar"/>
+    <w:uiPriority w:val="99"/>
+    <w:semiHidden/>
+    <w:unhideWhenUsed/>
+    <w:rsid w:val="00F248BE"/>
+    <w:rPr>
+      <w:b/>
+      <w:bCs/>
+    </w:rPr>
+  </w:style>
+  <w:style w:type="character" w:customStyle="1" w:styleId="AsuntodelcomentarioCar">
+    <w:name w:val="Asunto del comentario Car"/>
+    <w:basedOn w:val="TextocomentarioCar"/>
+    <w:link w:val="Asuntodelcomentario"/>
+    <w:uiPriority w:val="99"/>
+    <w:semiHidden/>
+    <w:rsid w:val="00F248BE"/>
+    <w:rPr>
+      <w:b/>
+      <w:bCs/>
+    </w:rPr>
+  </w:style>
+  <w:style w:type="paragraph" w:styleId="Textodeglobo">
+    <w:name w:val="Balloon Text"/>
+    <w:basedOn w:val="Normal"/>
+    <w:link w:val="TextodegloboCar"/>
+    <w:uiPriority w:val="99"/>
+    <w:semiHidden/>
+    <w:unhideWhenUsed/>
+    <w:rsid w:val="00F248BE"/>
+    <w:pPr>
+      <w:spacing w:after="0" w:line="240" w:lineRule="auto"/>
+    </w:pPr>
+    <w:rPr>
+      <w:rFonts w:ascii="Tahoma" w:hAnsi="Tahoma" w:cs="Tahoma"/>
+      <w:sz w:val="16"/>
+      <w:szCs w:val="16"/>
+    </w:rPr>
+  </w:style>
+  <w:style w:type="character" w:customStyle="1" w:styleId="TextodegloboCar">
+    <w:name w:val="Texto de globo Car"/>
+    <w:basedOn w:val="Fuentedeprrafopredeter"/>
+    <w:link w:val="Textodeglobo"/>
+    <w:uiPriority w:val="99"/>
+    <w:semiHidden/>
+    <w:rsid w:val="00F248BE"/>
+    <w:rPr>
+      <w:rFonts w:ascii="Tahoma" w:eastAsia="Arial" w:hAnsi="Tahoma" w:cs="Tahoma"/>
+      <w:color w:val="000000"/>
+      <w:sz w:val="16"/>
+      <w:szCs w:val="16"/>
+    </w:rPr>
+  </w:style>
 </w:styles>
 </file>
 
@@ -12230,8 +12713,20 @@
   <a:extraClrSchemeLst/>
   <a:extLst>
     <a:ext uri="{05A4C25C-085E-4340-85A3-A5531E510DB2}">
-      <thm15:themeFamily xmlns:thm15="http://schemas.microsoft.com/office/thememl/2012/main" xmlns="" name="Office Theme" id="{62F939B6-93AF-4DB8-9C6B-D6C7DFDC589F}" vid="{4A3C46E8-61CC-4603-A589-7422A47A8E4A}"/>
+      <thm15:themeFamily xmlns="" xmlns:thm15="http://schemas.microsoft.com/office/thememl/2012/main" name="Office Theme" id="{62F939B6-93AF-4DB8-9C6B-D6C7DFDC589F}" vid="{4A3C46E8-61CC-4603-A589-7422A47A8E4A}"/>
     </a:ext>
   </a:extLst>
 </a:theme>
+</file>
+
+<file path=customXml/item1.xml><?xml version="1.0" encoding="utf-8"?>
+<b:Sources xmlns:b="http://schemas.openxmlformats.org/officeDocument/2006/bibliography" xmlns="http://schemas.openxmlformats.org/officeDocument/2006/bibliography" SelectedStyle="\APA.XSL" StyleName="APA Fifth Edition"/>
+</file>
+
+<file path=customXml/itemProps1.xml><?xml version="1.0" encoding="utf-8"?>
+<ds:datastoreItem xmlns:ds="http://schemas.openxmlformats.org/officeDocument/2006/customXml" ds:itemID="{EB2A6F22-90A3-4660-A156-C45B6172B447}">
+  <ds:schemaRefs>
+    <ds:schemaRef ds:uri="http://schemas.openxmlformats.org/officeDocument/2006/bibliography"/>
+  </ds:schemaRefs>
+</ds:datastoreItem>
 </file>
</xml_diff>